<commit_message>
Continued with BreakupWindow, almost done with the lyrics
</commit_message>
<xml_diff>
--- a/לירלי.docx
+++ b/לירלי.docx
@@ -2281,16 +2281,14 @@
           <w:rFonts w:ascii="Segoe UI Symbol" w:hAnsi="Segoe UI Symbol"/>
           <w:sz w:val="40"/>
           <w:szCs w:val="40"/>
-          <w:highlight w:val="yellow"/>
-          <w:rtl/>
-        </w:rPr>
-      </w:pPr>
-      <w:r>
-        <w:rPr>
-          <w:rFonts w:ascii="Segoe UI Symbol" w:hAnsi="Segoe UI Symbol" w:hint="cs"/>
-          <w:sz w:val="40"/>
-          <w:szCs w:val="40"/>
-          <w:highlight w:val="yellow"/>
+          <w:rtl/>
+        </w:rPr>
+      </w:pPr>
+      <w:r>
+        <w:rPr>
+          <w:rFonts w:ascii="Segoe UI Symbol" w:hAnsi="Segoe UI Symbol" w:hint="cs"/>
+          <w:sz w:val="40"/>
+          <w:szCs w:val="40"/>
           <w:rtl/>
         </w:rPr>
         <w:t>דבר רא</w:t>
@@ -2300,7 +2298,6 @@
           <w:rFonts w:ascii="Segoe UI Symbol" w:hAnsi="Segoe UI Symbol" w:hint="cs"/>
           <w:sz w:val="40"/>
           <w:szCs w:val="40"/>
-          <w:highlight w:val="yellow"/>
           <w:rtl/>
         </w:rPr>
         <w:t>ש</w:t>
@@ -2310,7 +2307,6 @@
           <w:rFonts w:ascii="Segoe UI Symbol" w:hAnsi="Segoe UI Symbol" w:hint="cs"/>
           <w:sz w:val="40"/>
           <w:szCs w:val="40"/>
-          <w:highlight w:val="yellow"/>
           <w:rtl/>
         </w:rPr>
         <w:t xml:space="preserve">ון, </w:t>
@@ -2320,7 +2316,6 @@
           <w:rFonts w:ascii="Segoe UI Symbol" w:hAnsi="Segoe UI Symbol" w:hint="cs"/>
           <w:sz w:val="40"/>
           <w:szCs w:val="40"/>
-          <w:highlight w:val="yellow"/>
           <w:rtl/>
         </w:rPr>
         <w:t xml:space="preserve">חזרת ומן הסתם שרציתי לדבר </w:t>
@@ -2331,7 +2326,6 @@
           <w:rFonts w:ascii="Segoe UI Symbol" w:hAnsi="Segoe UI Symbol" w:hint="cs"/>
           <w:sz w:val="40"/>
           <w:szCs w:val="40"/>
-          <w:highlight w:val="yellow"/>
           <w:rtl/>
         </w:rPr>
         <w:t>איתך</w:t>
@@ -2342,7 +2336,6 @@
           <w:rFonts w:ascii="Segoe UI Symbol" w:hAnsi="Segoe UI Symbol" w:hint="cs"/>
           <w:sz w:val="40"/>
           <w:szCs w:val="40"/>
-          <w:highlight w:val="yellow"/>
           <w:rtl/>
         </w:rPr>
         <w:t>. היית צריכה את הזמן שלך. כאן טעיתי ו</w:t>
@@ -2352,7 +2345,6 @@
           <w:rFonts w:ascii="Segoe UI Symbol" w:hAnsi="Segoe UI Symbol" w:hint="cs"/>
           <w:sz w:val="40"/>
           <w:szCs w:val="40"/>
-          <w:highlight w:val="yellow"/>
           <w:rtl/>
         </w:rPr>
         <w:t xml:space="preserve">את צודקת, זה </w:t>
@@ -2362,7 +2354,6 @@
           <w:rFonts w:ascii="Segoe UI Symbol" w:hAnsi="Segoe UI Symbol" w:hint="cs"/>
           <w:sz w:val="40"/>
           <w:szCs w:val="40"/>
-          <w:highlight w:val="yellow"/>
           <w:rtl/>
         </w:rPr>
         <w:t>לגיטימי לגמרי</w:t>
@@ -2372,7 +2363,6 @@
           <w:rFonts w:ascii="Segoe UI Symbol" w:hAnsi="Segoe UI Symbol" w:hint="cs"/>
           <w:sz w:val="40"/>
           <w:szCs w:val="40"/>
-          <w:highlight w:val="yellow"/>
           <w:rtl/>
         </w:rPr>
         <w:t>,</w:t>
@@ -2382,7 +2372,6 @@
           <w:rFonts w:ascii="Segoe UI Symbol" w:hAnsi="Segoe UI Symbol" w:hint="cs"/>
           <w:sz w:val="40"/>
           <w:szCs w:val="40"/>
-          <w:highlight w:val="yellow"/>
           <w:rtl/>
         </w:rPr>
         <w:t xml:space="preserve"> כי העולם שלך זה ל</w:t>
@@ -2392,7 +2381,6 @@
           <w:rFonts w:ascii="Segoe UI Symbol" w:hAnsi="Segoe UI Symbol" w:hint="cs"/>
           <w:sz w:val="40"/>
           <w:szCs w:val="40"/>
-          <w:highlight w:val="yellow"/>
           <w:rtl/>
         </w:rPr>
         <w:t>א רק אנ</w:t>
@@ -2402,7 +2390,6 @@
           <w:rFonts w:ascii="Segoe UI Symbol" w:hAnsi="Segoe UI Symbol" w:hint="cs"/>
           <w:sz w:val="40"/>
           <w:szCs w:val="40"/>
-          <w:highlight w:val="yellow"/>
           <w:rtl/>
         </w:rPr>
         <w:t>י. אבל את יודעת כבר מה שבר אותי.</w:t>
@@ -2412,7 +2399,6 @@
           <w:rFonts w:ascii="Segoe UI Symbol" w:hAnsi="Segoe UI Symbol" w:hint="cs"/>
           <w:sz w:val="40"/>
           <w:szCs w:val="40"/>
-          <w:highlight w:val="yellow"/>
           <w:rtl/>
         </w:rPr>
         <w:t xml:space="preserve"> העובדה שדיברת איתי והיית כולך בדיכאון ואז שיחה של שתי דקות עם מישהי מהמחנה הפכה אותך לשמחה. </w:t>
@@ -2422,7 +2408,6 @@
           <w:rFonts w:ascii="Segoe UI Symbol" w:hAnsi="Segoe UI Symbol" w:hint="cs"/>
           <w:sz w:val="40"/>
           <w:szCs w:val="40"/>
-          <w:highlight w:val="yellow"/>
           <w:rtl/>
         </w:rPr>
         <w:t xml:space="preserve">פשוט </w:t>
@@ -2432,7 +2417,6 @@
           <w:rFonts w:ascii="Segoe UI Symbol" w:hAnsi="Segoe UI Symbol" w:hint="cs"/>
           <w:sz w:val="40"/>
           <w:szCs w:val="40"/>
-          <w:highlight w:val="yellow"/>
           <w:rtl/>
         </w:rPr>
         <w:t>קנאה טיפוסית.</w:t>
@@ -2442,7 +2426,6 @@
           <w:rFonts w:ascii="Segoe UI Symbol" w:hAnsi="Segoe UI Symbol" w:hint="cs"/>
           <w:sz w:val="40"/>
           <w:szCs w:val="40"/>
-          <w:highlight w:val="yellow"/>
           <w:rtl/>
         </w:rPr>
         <w:t xml:space="preserve"> אני גם לא יכולה להאשים אותך, בילית עם האנשים האלה שלושה שבועות, ברור שתשמחי לדבר איתם.</w:t>
@@ -2454,16 +2437,14 @@
           <w:rFonts w:ascii="Segoe UI Symbol" w:hAnsi="Segoe UI Symbol"/>
           <w:sz w:val="40"/>
           <w:szCs w:val="40"/>
-          <w:highlight w:val="yellow"/>
-          <w:rtl/>
-        </w:rPr>
-      </w:pPr>
-      <w:r>
-        <w:rPr>
-          <w:rFonts w:ascii="Segoe UI Symbol" w:hAnsi="Segoe UI Symbol" w:hint="cs"/>
-          <w:sz w:val="40"/>
-          <w:szCs w:val="40"/>
-          <w:highlight w:val="yellow"/>
+          <w:rtl/>
+        </w:rPr>
+      </w:pPr>
+      <w:r>
+        <w:rPr>
+          <w:rFonts w:ascii="Segoe UI Symbol" w:hAnsi="Segoe UI Symbol" w:hint="cs"/>
+          <w:sz w:val="40"/>
+          <w:szCs w:val="40"/>
           <w:rtl/>
         </w:rPr>
         <w:t>דבר שני, היה את הקטע של השעות שינה שלך שרציתי שתתחילי להפוך. אני לא יודעת למה הייתי כל כך תוקפני</w:t>
@@ -2473,7 +2454,6 @@
           <w:rFonts w:ascii="Segoe UI Symbol" w:hAnsi="Segoe UI Symbol" w:hint="cs"/>
           <w:sz w:val="40"/>
           <w:szCs w:val="40"/>
-          <w:highlight w:val="yellow"/>
           <w:rtl/>
         </w:rPr>
         <w:t>ת לגבי זה. לא היה מכבד</w:t>
@@ -2483,7 +2463,6 @@
           <w:rFonts w:ascii="Segoe UI Symbol" w:hAnsi="Segoe UI Symbol" w:hint="cs"/>
           <w:sz w:val="40"/>
           <w:szCs w:val="40"/>
-          <w:highlight w:val="yellow"/>
           <w:rtl/>
         </w:rPr>
         <w:t xml:space="preserve">, אני יודעת. הייתי עייפה והתחלתי לריב </w:t>
@@ -2494,7 +2473,6 @@
           <w:rFonts w:ascii="Segoe UI Symbol" w:hAnsi="Segoe UI Symbol" w:hint="cs"/>
           <w:sz w:val="40"/>
           <w:szCs w:val="40"/>
-          <w:highlight w:val="yellow"/>
           <w:rtl/>
         </w:rPr>
         <w:t>איתך</w:t>
@@ -2505,7 +2483,6 @@
           <w:rFonts w:ascii="Segoe UI Symbol" w:hAnsi="Segoe UI Symbol" w:hint="cs"/>
           <w:sz w:val="40"/>
           <w:szCs w:val="40"/>
-          <w:highlight w:val="yellow"/>
           <w:rtl/>
         </w:rPr>
         <w:t xml:space="preserve"> על זה כמו מפגרת. נכון לא בסדר. לא היה לך כוח לזה ואני מכבדת את זה. אמרת שכבר תחזרי אליי ונשארתי ערה חצי שעה בשביל שתגידי לי שבכלל לא תכננת לחזור אליי. קיבלתי</w:t>
@@ -2515,7 +2492,6 @@
           <w:rFonts w:ascii="Segoe UI Symbol" w:hAnsi="Segoe UI Symbol" w:hint="cs"/>
           <w:sz w:val="40"/>
           <w:szCs w:val="40"/>
-          <w:highlight w:val="yellow"/>
           <w:rtl/>
         </w:rPr>
         <w:t>,</w:t>
@@ -2525,7 +2501,6 @@
           <w:rFonts w:ascii="Segoe UI Symbol" w:hAnsi="Segoe UI Symbol" w:hint="cs"/>
           <w:sz w:val="40"/>
           <w:szCs w:val="40"/>
-          <w:highlight w:val="yellow"/>
           <w:rtl/>
         </w:rPr>
         <w:t xml:space="preserve"> למרות שזה הרג אותי מבפנים. באותו ריב, כתבתי לך שאת גורמת לי להרגיש כמ</w:t>
@@ -2535,7 +2510,6 @@
           <w:rFonts w:ascii="Segoe UI Symbol" w:hAnsi="Segoe UI Symbol" w:hint="cs"/>
           <w:sz w:val="40"/>
           <w:szCs w:val="40"/>
-          <w:highlight w:val="yellow"/>
           <w:rtl/>
         </w:rPr>
         <w:t>ו ששירן גרמה לי להרגיש.</w:t>
@@ -2545,7 +2519,6 @@
           <w:rFonts w:ascii="Segoe UI Symbol" w:hAnsi="Segoe UI Symbol" w:hint="cs"/>
           <w:sz w:val="40"/>
           <w:szCs w:val="40"/>
-          <w:highlight w:val="yellow"/>
           <w:rtl/>
         </w:rPr>
         <w:t xml:space="preserve"> זה באמת שבר אותי לכתוב את זה. וככה באמת הרגשתי באותה השיחה. בחרת להתגונן על עצמך באותה סיטואציה, </w:t>
@@ -2555,7 +2528,6 @@
           <w:rFonts w:ascii="Segoe UI Symbol" w:hAnsi="Segoe UI Symbol" w:hint="cs"/>
           <w:sz w:val="40"/>
           <w:szCs w:val="40"/>
-          <w:highlight w:val="yellow"/>
           <w:rtl/>
         </w:rPr>
         <w:t xml:space="preserve">שזה </w:t>
@@ -2565,7 +2537,6 @@
           <w:rFonts w:ascii="Segoe UI Symbol" w:hAnsi="Segoe UI Symbol" w:hint="cs"/>
           <w:sz w:val="40"/>
           <w:szCs w:val="40"/>
-          <w:highlight w:val="yellow"/>
           <w:rtl/>
         </w:rPr>
         <w:t>לגיטימי</w:t>
@@ -2575,7 +2546,6 @@
           <w:rFonts w:ascii="Segoe UI Symbol" w:hAnsi="Segoe UI Symbol" w:hint="cs"/>
           <w:sz w:val="40"/>
           <w:szCs w:val="40"/>
-          <w:highlight w:val="yellow"/>
           <w:rtl/>
         </w:rPr>
         <w:t xml:space="preserve"> לגמרי, אני לא יודעת למה אכלתי לך את הראש אחרי זה</w:t>
@@ -2585,7 +2555,6 @@
           <w:rFonts w:ascii="Segoe UI Symbol" w:hAnsi="Segoe UI Symbol" w:hint="cs"/>
           <w:sz w:val="40"/>
           <w:szCs w:val="40"/>
-          <w:highlight w:val="yellow"/>
           <w:rtl/>
         </w:rPr>
         <w:t xml:space="preserve">. חשבת שאני נפרדת ממך. *** מתחיל להיכנס לך הרעיון של להיפרד </w:t>
@@ -2595,29 +2564,44 @@
           <w:rFonts w:ascii="Segoe UI Symbol" w:hAnsi="Segoe UI Symbol" w:hint="cs"/>
           <w:sz w:val="40"/>
           <w:szCs w:val="40"/>
-          <w:highlight w:val="yellow"/>
           <w:rtl/>
         </w:rPr>
         <w:lastRenderedPageBreak/>
-        <w:t>לראש ***. אמרתי לך שזה מרגיש שהלכת בן אדם אחד וחזרת בן אדם שונה *** מתחיל להיכנס הרעיון של אני משתנה לראש ***.</w:t>
-      </w:r>
-    </w:p>
-    <w:p>
-      <w:pPr>
-        <w:rPr>
-          <w:rFonts w:ascii="Segoe UI Symbol" w:hAnsi="Segoe UI Symbol"/>
-          <w:sz w:val="40"/>
-          <w:szCs w:val="40"/>
-          <w:highlight w:val="yellow"/>
-          <w:rtl/>
-        </w:rPr>
-      </w:pPr>
-      <w:r>
-        <w:rPr>
-          <w:rFonts w:ascii="Segoe UI Symbol" w:hAnsi="Segoe UI Symbol" w:hint="cs"/>
-          <w:sz w:val="40"/>
-          <w:szCs w:val="40"/>
-          <w:highlight w:val="yellow"/>
+        <w:t>לראש ***. אמרתי לך שזה מרגיש שהלכת בן אדם אחד וחזרת בן אדם שונה</w:t>
+      </w:r>
+      <w:r>
+        <w:rPr>
+          <w:rFonts w:ascii="Segoe UI Symbol" w:hAnsi="Segoe UI Symbol" w:hint="cs"/>
+          <w:sz w:val="40"/>
+          <w:szCs w:val="40"/>
+          <w:rtl/>
+        </w:rPr>
+        <w:t>.</w:t>
+      </w:r>
+      <w:r>
+        <w:rPr>
+          <w:rFonts w:ascii="Segoe UI Symbol" w:hAnsi="Segoe UI Symbol" w:hint="cs"/>
+          <w:sz w:val="40"/>
+          <w:szCs w:val="40"/>
+          <w:rtl/>
+        </w:rPr>
+        <w:t xml:space="preserve"> *** מתחיל להיכנס הרעיון של אני משתנה לראש ***.</w:t>
+      </w:r>
+    </w:p>
+    <w:p>
+      <w:pPr>
+        <w:rPr>
+          <w:rFonts w:ascii="Segoe UI Symbol" w:hAnsi="Segoe UI Symbol"/>
+          <w:sz w:val="40"/>
+          <w:szCs w:val="40"/>
+          <w:rtl/>
+        </w:rPr>
+      </w:pPr>
+      <w:r>
+        <w:rPr>
+          <w:rFonts w:ascii="Segoe UI Symbol" w:hAnsi="Segoe UI Symbol" w:hint="cs"/>
+          <w:sz w:val="40"/>
+          <w:szCs w:val="40"/>
           <w:rtl/>
         </w:rPr>
         <w:t>דבר שלישי, שאלת אותי מה דעתי על פרידות. אמרתי לך את דעתי הכנה. שזה עלוב לדעתי. והסברתי לך למה.</w:t>
@@ -2627,7 +2611,6 @@
           <w:rFonts w:ascii="Segoe UI Symbol" w:hAnsi="Segoe UI Symbol" w:hint="cs"/>
           <w:sz w:val="40"/>
           <w:szCs w:val="40"/>
-          <w:highlight w:val="yellow"/>
           <w:rtl/>
         </w:rPr>
         <w:t xml:space="preserve"> </w:t>
@@ -2637,7 +2620,6 @@
           <w:rFonts w:ascii="Segoe UI Symbol" w:hAnsi="Segoe UI Symbol" w:hint="cs"/>
           <w:sz w:val="40"/>
           <w:szCs w:val="40"/>
-          <w:highlight w:val="yellow"/>
           <w:rtl/>
         </w:rPr>
         <w:t>לא הייתי אומרת שהעובדה שנפרדת ממני עלובה. אבל לדעתי האישית, פרידה זה פתרון פשוט כשלא רוצים לפתור בעיה בזוגיות. אל תביני אותי לא נכון,</w:t>
@@ -2647,7 +2629,6 @@
           <w:rFonts w:ascii="Segoe UI Symbol" w:hAnsi="Segoe UI Symbol" w:hint="cs"/>
           <w:sz w:val="40"/>
           <w:szCs w:val="40"/>
-          <w:highlight w:val="yellow"/>
           <w:rtl/>
         </w:rPr>
         <w:t xml:space="preserve"> אני לא אומרת שפרידה זה קל. </w:t>
@@ -2657,7 +2638,6 @@
           <w:rFonts w:ascii="Segoe UI Symbol" w:hAnsi="Segoe UI Symbol" w:hint="cs"/>
           <w:sz w:val="40"/>
           <w:szCs w:val="40"/>
-          <w:highlight w:val="yellow"/>
           <w:rtl/>
         </w:rPr>
         <w:t xml:space="preserve">אבל </w:t>
@@ -2667,7 +2647,6 @@
           <w:rFonts w:ascii="Segoe UI Symbol" w:hAnsi="Segoe UI Symbol" w:hint="cs"/>
           <w:sz w:val="40"/>
           <w:szCs w:val="40"/>
-          <w:highlight w:val="yellow"/>
           <w:rtl/>
         </w:rPr>
         <w:t xml:space="preserve">לדעתי זה </w:t>
@@ -2677,7 +2656,6 @@
           <w:rFonts w:ascii="Segoe UI Symbol" w:hAnsi="Segoe UI Symbol" w:hint="cs"/>
           <w:sz w:val="40"/>
           <w:szCs w:val="40"/>
-          <w:highlight w:val="yellow"/>
           <w:rtl/>
         </w:rPr>
         <w:t xml:space="preserve">כן </w:t>
@@ -2687,7 +2665,6 @@
           <w:rFonts w:ascii="Segoe UI Symbol" w:hAnsi="Segoe UI Symbol" w:hint="cs"/>
           <w:sz w:val="40"/>
           <w:szCs w:val="40"/>
-          <w:highlight w:val="yellow"/>
           <w:rtl/>
         </w:rPr>
         <w:t>יותר פשוט מלהתמודד עם הבעיות פנים מול פנים.</w:t>
@@ -2699,16 +2676,14 @@
           <w:rFonts w:ascii="Segoe UI Symbol" w:hAnsi="Segoe UI Symbol"/>
           <w:sz w:val="40"/>
           <w:szCs w:val="40"/>
-          <w:highlight w:val="yellow"/>
-          <w:rtl/>
-        </w:rPr>
-      </w:pPr>
-      <w:r>
-        <w:rPr>
-          <w:rFonts w:ascii="Segoe UI Symbol" w:hAnsi="Segoe UI Symbol" w:hint="cs"/>
-          <w:sz w:val="40"/>
-          <w:szCs w:val="40"/>
-          <w:highlight w:val="yellow"/>
+          <w:rtl/>
+        </w:rPr>
+      </w:pPr>
+      <w:r>
+        <w:rPr>
+          <w:rFonts w:ascii="Segoe UI Symbol" w:hAnsi="Segoe UI Symbol" w:hint="cs"/>
+          <w:sz w:val="40"/>
+          <w:szCs w:val="40"/>
           <w:rtl/>
         </w:rPr>
         <w:t xml:space="preserve">דבר רביעי, דיברנו על זה שההתנהגות שלך פוגעת בי ושאת לא יודעת למה את ככה. אמרת שאת מנסה לחסום אותי ושאת אדישה ואת לא מבינה למה. אמרת שהרגשת כל כך רע שאני התגעגעתי אלייך הרבה וכל כך רציתי לדבר </w:t>
@@ -2719,7 +2694,6 @@
           <w:rFonts w:ascii="Segoe UI Symbol" w:hAnsi="Segoe UI Symbol" w:hint="cs"/>
           <w:sz w:val="40"/>
           <w:szCs w:val="40"/>
-          <w:highlight w:val="yellow"/>
           <w:rtl/>
         </w:rPr>
         <w:t>איתך</w:t>
@@ -2730,7 +2704,6 @@
           <w:rFonts w:ascii="Segoe UI Symbol" w:hAnsi="Segoe UI Symbol" w:hint="cs"/>
           <w:sz w:val="40"/>
           <w:szCs w:val="40"/>
-          <w:highlight w:val="yellow"/>
           <w:rtl/>
         </w:rPr>
         <w:t xml:space="preserve"> ואת לא. לא כי לא רצית אלא כי פשוט לא היה לך זמן לזה כמוני. אני לא זוכרת איך התנהגתי א</w:t>
@@ -2740,7 +2713,6 @@
           <w:rFonts w:ascii="Segoe UI Symbol" w:hAnsi="Segoe UI Symbol" w:hint="cs"/>
           <w:sz w:val="40"/>
           <w:szCs w:val="40"/>
-          <w:highlight w:val="yellow"/>
           <w:rtl/>
         </w:rPr>
         <w:t>חרי ועד שהגעת לאילת, אני מצטערת.</w:t>
@@ -2750,7 +2722,6 @@
           <w:rFonts w:ascii="Segoe UI Symbol" w:hAnsi="Segoe UI Symbol" w:hint="cs"/>
           <w:sz w:val="40"/>
           <w:szCs w:val="40"/>
-          <w:highlight w:val="yellow"/>
           <w:rtl/>
         </w:rPr>
         <w:t xml:space="preserve"> אני יודעת שהייתי מאוד עסוקה עם הפסיכומטרי שלי וחוץ מזה אני לא זוכרת הרבה. אני מתנצלת, אבל אני לא מעוניינת להיכנס </w:t>
@@ -2761,7 +2732,6 @@
           <w:rFonts w:ascii="Segoe UI Symbol" w:hAnsi="Segoe UI Symbol" w:hint="cs"/>
           <w:sz w:val="40"/>
           <w:szCs w:val="40"/>
-          <w:highlight w:val="yellow"/>
           <w:rtl/>
         </w:rPr>
         <w:t>לדיסקורד</w:t>
@@ -2772,7 +2742,6 @@
           <w:rFonts w:ascii="Segoe UI Symbol" w:hAnsi="Segoe UI Symbol" w:hint="cs"/>
           <w:sz w:val="40"/>
           <w:szCs w:val="40"/>
-          <w:highlight w:val="yellow"/>
           <w:rtl/>
         </w:rPr>
         <w:t xml:space="preserve"> או </w:t>
@@ -2783,7 +2752,6 @@
           <w:rFonts w:ascii="Segoe UI Symbol" w:hAnsi="Segoe UI Symbol" w:hint="cs"/>
           <w:sz w:val="40"/>
           <w:szCs w:val="40"/>
-          <w:highlight w:val="yellow"/>
           <w:rtl/>
         </w:rPr>
         <w:t>לווצאפ</w:t>
@@ -2794,7 +2762,6 @@
           <w:rFonts w:ascii="Segoe UI Symbol" w:hAnsi="Segoe UI Symbol" w:hint="cs"/>
           <w:sz w:val="40"/>
           <w:szCs w:val="40"/>
-          <w:highlight w:val="yellow"/>
           <w:rtl/>
         </w:rPr>
         <w:t xml:space="preserve"> כדי להיזכר. אני לא זוכרת את ההתנהגות שלי כלפייך באותה תקופה</w:t>
@@ -2804,7 +2771,6 @@
           <w:rFonts w:ascii="Segoe UI Symbol" w:hAnsi="Segoe UI Symbol" w:hint="cs"/>
           <w:sz w:val="40"/>
           <w:szCs w:val="40"/>
-          <w:highlight w:val="yellow"/>
           <w:rtl/>
         </w:rPr>
         <w:t>, אבל אני יודעת שמא</w:t>
@@ -2814,7 +2780,6 @@
           <w:rFonts w:ascii="Segoe UI Symbol" w:hAnsi="Segoe UI Symbol" w:hint="cs"/>
           <w:sz w:val="40"/>
           <w:szCs w:val="40"/>
-          <w:highlight w:val="yellow"/>
           <w:rtl/>
         </w:rPr>
         <w:t>ז שחזרת מהמחנה עשיתי הרבה דברים</w:t>
@@ -2824,7 +2789,6 @@
           <w:rFonts w:ascii="Segoe UI Symbol" w:hAnsi="Segoe UI Symbol" w:hint="cs"/>
           <w:sz w:val="40"/>
           <w:szCs w:val="40"/>
-          <w:highlight w:val="yellow"/>
           <w:rtl/>
         </w:rPr>
         <w:t xml:space="preserve"> שפגעו בך וכנראה שגם בתקופה הזאת. אז אני מתנצלת.</w:t>
@@ -2836,16 +2800,13 @@
           <w:rFonts w:ascii="Segoe UI Symbol" w:hAnsi="Segoe UI Symbol"/>
           <w:sz w:val="40"/>
           <w:szCs w:val="40"/>
-          <w:highlight w:val="yellow"/>
-          <w:rtl/>
-        </w:rPr>
-      </w:pPr>
-      <w:r>
-        <w:rPr>
-          <w:rFonts w:ascii="Segoe UI Symbol" w:hAnsi="Segoe UI Symbol" w:hint="cs"/>
-          <w:sz w:val="40"/>
-          <w:szCs w:val="40"/>
-          <w:highlight w:val="yellow"/>
+        </w:rPr>
+      </w:pPr>
+      <w:r>
+        <w:rPr>
+          <w:rFonts w:ascii="Segoe UI Symbol" w:hAnsi="Segoe UI Symbol" w:hint="cs"/>
+          <w:sz w:val="40"/>
+          <w:szCs w:val="40"/>
           <w:rtl/>
         </w:rPr>
         <w:t xml:space="preserve">דבר </w:t>
@@ -2855,7 +2816,6 @@
           <w:rFonts w:ascii="Segoe UI Symbol" w:hAnsi="Segoe UI Symbol" w:hint="cs"/>
           <w:sz w:val="40"/>
           <w:szCs w:val="40"/>
-          <w:highlight w:val="yellow"/>
           <w:rtl/>
         </w:rPr>
         <w:t>חמישי</w:t>
@@ -2865,7 +2825,6 @@
           <w:rFonts w:ascii="Segoe UI Symbol" w:hAnsi="Segoe UI Symbol" w:hint="cs"/>
           <w:sz w:val="40"/>
           <w:szCs w:val="40"/>
-          <w:highlight w:val="yellow"/>
           <w:rtl/>
         </w:rPr>
         <w:t xml:space="preserve">, הגעת לאילת. רצית לעשות לי הפתעה אבל לא כל כך הלך לך. חייבת לציין שהיה ממש נחמד שלמרות שדברים תססו עדיין חשבת על להפתיע אותי </w:t>
@@ -2875,7 +2834,6 @@
           <w:rFonts w:ascii="Segoe UI Symbol" w:hAnsi="Segoe UI Symbol" w:hint="cs"/>
           <w:sz w:val="40"/>
           <w:szCs w:val="40"/>
-          <w:highlight w:val="yellow"/>
           <w:rtl/>
         </w:rPr>
         <w:lastRenderedPageBreak/>
@@ -2886,7 +2844,6 @@
           <w:rFonts w:ascii="Segoe UI Symbol" w:hAnsi="Segoe UI Symbol" w:hint="cs"/>
           <w:sz w:val="40"/>
           <w:szCs w:val="40"/>
-          <w:highlight w:val="yellow"/>
           <w:rtl/>
         </w:rPr>
         <w:t xml:space="preserve"> די לקרוא את המשפט הזה כל פעם מחדש גורם לי לחייך.</w:t>
@@ -2896,7 +2853,6 @@
           <w:rFonts w:ascii="Segoe UI Symbol" w:hAnsi="Segoe UI Symbol" w:hint="cs"/>
           <w:sz w:val="40"/>
           <w:szCs w:val="40"/>
-          <w:highlight w:val="yellow"/>
           <w:rtl/>
         </w:rPr>
         <w:t xml:space="preserve"> ביום שהגעת לא הרגשתי טוב והייתי אדישה כלפייך. </w:t>
@@ -2906,7 +2862,6 @@
           <w:rFonts w:ascii="Segoe UI Symbol" w:hAnsi="Segoe UI Symbol" w:hint="cs"/>
           <w:sz w:val="40"/>
           <w:szCs w:val="40"/>
-          <w:highlight w:val="yellow"/>
           <w:rtl/>
         </w:rPr>
         <w:t xml:space="preserve">למה? פשוט רציתי שתתני לי תשומת לב אחרי שהיית אדישה כלפיי מאז שחזרת מהמחנה. לא </w:t>
@@ -2916,7 +2871,6 @@
           <w:rFonts w:ascii="Segoe UI Symbol" w:hAnsi="Segoe UI Symbol" w:hint="cs"/>
           <w:sz w:val="40"/>
           <w:szCs w:val="40"/>
-          <w:highlight w:val="yellow"/>
           <w:rtl/>
         </w:rPr>
         <w:t>בוגר בכלל, את האמת שממש מאכזב אפילו. וואלה הגעת לאילת, רצית לעשות לי הפתעה, היה כל כך אכפת לך אחרי שתקפתי אותך ואז התנהגתי כמו סמרטוט מטבח</w:t>
@@ -2926,7 +2880,6 @@
           <w:rFonts w:ascii="Segoe UI Symbol" w:hAnsi="Segoe UI Symbol" w:hint="cs"/>
           <w:sz w:val="40"/>
           <w:szCs w:val="40"/>
-          <w:highlight w:val="yellow"/>
           <w:rtl/>
         </w:rPr>
         <w:t xml:space="preserve">. יום אחרי הגעת אליי אחרי שהייתי ממש ביקורתית כלפייך שאת ערה הרבה זמן אבל לא נפגשת איתי. שוב, פשוט רציתי תשומת לב וזמן </w:t>
@@ -2937,7 +2890,6 @@
           <w:rFonts w:ascii="Segoe UI Symbol" w:hAnsi="Segoe UI Symbol" w:hint="cs"/>
           <w:sz w:val="40"/>
           <w:szCs w:val="40"/>
-          <w:highlight w:val="yellow"/>
           <w:rtl/>
         </w:rPr>
         <w:t>איתך</w:t>
@@ -2948,7 +2900,6 @@
           <w:rFonts w:ascii="Segoe UI Symbol" w:hAnsi="Segoe UI Symbol" w:hint="cs"/>
           <w:sz w:val="40"/>
           <w:szCs w:val="40"/>
-          <w:highlight w:val="yellow"/>
           <w:rtl/>
         </w:rPr>
         <w:t xml:space="preserve"> אחרי שלא דיברנו הרבה ואחרי שהיית אדישה כלפיי. למרות זאת, ההתנהגות שלי לא הייתה מוצדקת.</w:t>
@@ -2958,7 +2909,6 @@
           <w:rFonts w:ascii="Segoe UI Symbol" w:hAnsi="Segoe UI Symbol" w:hint="cs"/>
           <w:sz w:val="40"/>
           <w:szCs w:val="40"/>
-          <w:highlight w:val="yellow"/>
           <w:rtl/>
         </w:rPr>
         <w:t xml:space="preserve"> כאילו ליטרלי במקום לנצל את הזמן הזה בוואלה יש לי זמן ללמוד לפסיכומטרי התעסקתי כמו מפגרת בלבקר אותך כי וואלה גם לך יש חיים.</w:t>
@@ -2968,7 +2918,6 @@
           <w:rFonts w:ascii="Segoe UI Symbol" w:hAnsi="Segoe UI Symbol" w:hint="cs"/>
           <w:sz w:val="40"/>
           <w:szCs w:val="40"/>
-          <w:highlight w:val="yellow"/>
           <w:rtl/>
         </w:rPr>
         <w:t xml:space="preserve"> הגעת אליי והתחלנו לדבר. דיברת על זה שאת שוקלת להיפרד ונשברתי בפנייך. היה לי ברור שמהרגע ששאלת אם אני נפרדת ממך עכשיו הנושא יעלה לך לראש ובטח כששאלת אותי בעצמך. אבל לא רציתי להאמין לזה. כי לא האמנתי שבאמת תיפרדי ממני.</w:t>
@@ -2978,7 +2927,6 @@
           <w:rFonts w:ascii="Segoe UI Symbol" w:hAnsi="Segoe UI Symbol" w:hint="cs"/>
           <w:sz w:val="40"/>
           <w:szCs w:val="40"/>
-          <w:highlight w:val="yellow"/>
           <w:rtl/>
         </w:rPr>
         <w:t xml:space="preserve"> הייתי ממש קשה </w:t>
@@ -2989,7 +2937,6 @@
           <w:rFonts w:ascii="Segoe UI Symbol" w:hAnsi="Segoe UI Symbol" w:hint="cs"/>
           <w:sz w:val="40"/>
           <w:szCs w:val="40"/>
-          <w:highlight w:val="yellow"/>
           <w:rtl/>
         </w:rPr>
         <w:t>איתך</w:t>
@@ -3000,17 +2947,33 @@
           <w:rFonts w:ascii="Segoe UI Symbol" w:hAnsi="Segoe UI Symbol" w:hint="cs"/>
           <w:sz w:val="40"/>
           <w:szCs w:val="40"/>
-          <w:highlight w:val="yellow"/>
-          <w:rtl/>
-        </w:rPr>
-        <w:t xml:space="preserve"> עם הקטע שלא כיבדת את לוח הזמנים השלי וביקרתי אותך</w:t>
-      </w:r>
-      <w:r>
-        <w:rPr>
-          <w:rFonts w:ascii="Segoe UI Symbol" w:hAnsi="Segoe UI Symbol" w:hint="cs"/>
-          <w:sz w:val="40"/>
-          <w:szCs w:val="40"/>
-          <w:highlight w:val="yellow"/>
+          <w:rtl/>
+        </w:rPr>
+        <w:t xml:space="preserve"> ע</w:t>
+      </w:r>
+      <w:r>
+        <w:rPr>
+          <w:rFonts w:ascii="Segoe UI Symbol" w:hAnsi="Segoe UI Symbol" w:hint="cs"/>
+          <w:sz w:val="40"/>
+          <w:szCs w:val="40"/>
+          <w:rtl/>
+        </w:rPr>
+        <w:t xml:space="preserve">ם הקטע שלא כיבדת את לוח הזמנים </w:t>
+      </w:r>
+      <w:r>
+        <w:rPr>
+          <w:rFonts w:ascii="Segoe UI Symbol" w:hAnsi="Segoe UI Symbol" w:hint="cs"/>
+          <w:sz w:val="40"/>
+          <w:szCs w:val="40"/>
+          <w:rtl/>
+        </w:rPr>
+        <w:t>שלי וביקרתי אותך</w:t>
+      </w:r>
+      <w:r>
+        <w:rPr>
+          <w:rFonts w:ascii="Segoe UI Symbol" w:hAnsi="Segoe UI Symbol" w:hint="cs"/>
+          <w:sz w:val="40"/>
+          <w:szCs w:val="40"/>
           <w:rtl/>
         </w:rPr>
         <w:t xml:space="preserve"> (וואו כמה מפתיע)</w:t>
@@ -3020,7 +2983,6 @@
           <w:rFonts w:ascii="Segoe UI Symbol" w:hAnsi="Segoe UI Symbol" w:hint="cs"/>
           <w:sz w:val="40"/>
           <w:szCs w:val="40"/>
-          <w:highlight w:val="yellow"/>
           <w:rtl/>
         </w:rPr>
         <w:t xml:space="preserve"> שאם היית מתעניינת קצת היית יודעת יותר ושזאת לא הייתה תקופה טובה לנסוע בה. </w:t>
@@ -3030,7 +2992,6 @@
           <w:rFonts w:ascii="Segoe UI Symbol" w:hAnsi="Segoe UI Symbol" w:hint="cs"/>
           <w:sz w:val="40"/>
           <w:szCs w:val="40"/>
-          <w:highlight w:val="yellow"/>
           <w:rtl/>
         </w:rPr>
         <w:t xml:space="preserve">הייתי ממש חרדה לגבי כל הקטע של הפסיכומטרי, נתתי לתסכול ולחרדה הזאת לצאת עלייך וזה לא מוצדק בשום סיבה. העברתי עלייך ביקורת שאת לא יודעת מה קורה איתי (דבר שהמשיך לקרות במהלך התקופה עד הפרידה) אבל זה נבע </w:t>
@@ -3040,7 +3001,6 @@
           <w:rFonts w:ascii="Segoe UI Symbol" w:hAnsi="Segoe UI Symbol" w:hint="cs"/>
           <w:sz w:val="40"/>
           <w:szCs w:val="40"/>
-          <w:highlight w:val="yellow"/>
           <w:rtl/>
         </w:rPr>
         <w:lastRenderedPageBreak/>
@@ -3053,16 +3013,14 @@
           <w:rFonts w:ascii="Segoe UI Symbol" w:hAnsi="Segoe UI Symbol"/>
           <w:sz w:val="40"/>
           <w:szCs w:val="40"/>
-          <w:highlight w:val="yellow"/>
-          <w:rtl/>
-        </w:rPr>
-      </w:pPr>
-      <w:r>
-        <w:rPr>
-          <w:rFonts w:ascii="Segoe UI Symbol" w:hAnsi="Segoe UI Symbol" w:hint="cs"/>
-          <w:sz w:val="40"/>
-          <w:szCs w:val="40"/>
-          <w:highlight w:val="yellow"/>
+          <w:rtl/>
+        </w:rPr>
+      </w:pPr>
+      <w:r>
+        <w:rPr>
+          <w:rFonts w:ascii="Segoe UI Symbol" w:hAnsi="Segoe UI Symbol" w:hint="cs"/>
+          <w:sz w:val="40"/>
+          <w:szCs w:val="40"/>
           <w:rtl/>
         </w:rPr>
         <w:t xml:space="preserve">דבר </w:t>
@@ -3072,7 +3030,6 @@
           <w:rFonts w:ascii="Segoe UI Symbol" w:hAnsi="Segoe UI Symbol" w:hint="cs"/>
           <w:sz w:val="40"/>
           <w:szCs w:val="40"/>
-          <w:highlight w:val="yellow"/>
           <w:rtl/>
         </w:rPr>
         <w:t>שישי</w:t>
@@ -3082,7 +3039,6 @@
           <w:rFonts w:ascii="Segoe UI Symbol" w:hAnsi="Segoe UI Symbol" w:hint="cs"/>
           <w:sz w:val="40"/>
           <w:szCs w:val="40"/>
-          <w:highlight w:val="yellow"/>
           <w:rtl/>
         </w:rPr>
         <w:t xml:space="preserve">, התקופה שבין הפגישה לאילת לנסיעה שלי למגשימים+. </w:t>
@@ -3092,7 +3048,6 @@
           <w:rFonts w:ascii="Segoe UI Symbol" w:hAnsi="Segoe UI Symbol" w:hint="cs"/>
           <w:sz w:val="40"/>
           <w:szCs w:val="40"/>
-          <w:highlight w:val="yellow"/>
           <w:rtl/>
         </w:rPr>
         <w:t xml:space="preserve">דברים המשיכו כרגיל לאותה התקופה. אני לא הייתי בסדר והייתי תוקפנית, התחלתי עם תגובות ציניות ולא נחמדות </w:t>
@@ -3102,7 +3057,6 @@
           <w:rFonts w:ascii="Segoe UI Symbol" w:hAnsi="Segoe UI Symbol" w:hint="cs"/>
           <w:sz w:val="40"/>
           <w:szCs w:val="40"/>
-          <w:highlight w:val="yellow"/>
           <w:rtl/>
         </w:rPr>
         <w:t>שבאמת פגעו ב</w:t>
@@ -3112,7 +3066,6 @@
           <w:rFonts w:ascii="Segoe UI Symbol" w:hAnsi="Segoe UI Symbol" w:hint="cs"/>
           <w:sz w:val="40"/>
           <w:szCs w:val="40"/>
-          <w:highlight w:val="yellow"/>
           <w:rtl/>
         </w:rPr>
         <w:t>ך. אני חושבת שפשוט</w:t>
@@ -3122,7 +3075,6 @@
           <w:rFonts w:ascii="Segoe UI Symbol" w:hAnsi="Segoe UI Symbol" w:hint="cs"/>
           <w:sz w:val="40"/>
           <w:szCs w:val="40"/>
-          <w:highlight w:val="yellow"/>
           <w:rtl/>
         </w:rPr>
         <w:t xml:space="preserve"> השיחה שלנו כשהיית באילת גרמה לי לחשוב שדברים יחזרו להיות כמו שהם. אז היה לי מאוד קשה להכיל את העובדה שזה לא באמת קרה</w:t>
@@ -3132,7 +3084,6 @@
           <w:rFonts w:ascii="Segoe UI Symbol" w:hAnsi="Segoe UI Symbol" w:hint="cs"/>
           <w:sz w:val="40"/>
           <w:szCs w:val="40"/>
-          <w:highlight w:val="yellow"/>
           <w:rtl/>
         </w:rPr>
         <w:t>. חשבתי ש</w:t>
@@ -3142,7 +3093,6 @@
           <w:rFonts w:ascii="Segoe UI Symbol" w:hAnsi="Segoe UI Symbol" w:hint="cs"/>
           <w:sz w:val="40"/>
           <w:szCs w:val="40"/>
-          <w:highlight w:val="yellow"/>
           <w:rtl/>
         </w:rPr>
         <w:t>דברים ישתפרו, יהפכו ליותר טובים, ליותר בסדר. סוף סוף לא יהיה את הפחד שתיפרדי ממני.</w:t>
@@ -3152,7 +3102,6 @@
           <w:rFonts w:ascii="Segoe UI Symbol" w:hAnsi="Segoe UI Symbol" w:hint="cs"/>
           <w:sz w:val="40"/>
           <w:szCs w:val="40"/>
-          <w:highlight w:val="yellow"/>
           <w:rtl/>
         </w:rPr>
         <w:t xml:space="preserve"> אבל טעיתי ובגדול והמשכתי לרמוס אותך כמו מטומטמת.</w:t>
@@ -3164,16 +3113,13 @@
           <w:rFonts w:ascii="Segoe UI Symbol" w:hAnsi="Segoe UI Symbol"/>
           <w:sz w:val="40"/>
           <w:szCs w:val="40"/>
-          <w:highlight w:val="yellow"/>
-          <w:rtl/>
-        </w:rPr>
-      </w:pPr>
-      <w:r>
-        <w:rPr>
-          <w:rFonts w:ascii="Segoe UI Symbol" w:hAnsi="Segoe UI Symbol" w:hint="cs"/>
-          <w:sz w:val="40"/>
-          <w:szCs w:val="40"/>
-          <w:highlight w:val="yellow"/>
+        </w:rPr>
+      </w:pPr>
+      <w:r>
+        <w:rPr>
+          <w:rFonts w:ascii="Segoe UI Symbol" w:hAnsi="Segoe UI Symbol" w:hint="cs"/>
+          <w:sz w:val="40"/>
+          <w:szCs w:val="40"/>
           <w:rtl/>
         </w:rPr>
         <w:t xml:space="preserve">דבר שביעי, הנסיעה שלי למגשימים+. רציתי שננצל את הזמן בצורה הכי טובה כשאני נוסעת אבל לא התחשבתי בדברים שיש לך. די אירוני בהתחשב בעובדה שכשאת הגעת כל מה שרציתי זה שהיית מתחשבת בדברים שלי ולא היית מגיעה. </w:t>
@@ -3183,7 +3129,6 @@
           <w:rFonts w:ascii="Segoe UI Symbol" w:hAnsi="Segoe UI Symbol" w:hint="cs"/>
           <w:sz w:val="40"/>
           <w:szCs w:val="40"/>
-          <w:highlight w:val="yellow"/>
           <w:rtl/>
         </w:rPr>
         <w:t>רק מציינת שהיה לי ממש כיף</w:t>
@@ -3193,7 +3138,6 @@
           <w:rFonts w:ascii="Segoe UI Symbol" w:hAnsi="Segoe UI Symbol" w:hint="cs"/>
           <w:sz w:val="40"/>
           <w:szCs w:val="40"/>
-          <w:highlight w:val="yellow"/>
           <w:rtl/>
         </w:rPr>
         <w:t xml:space="preserve"> ואני</w:t>
@@ -3203,7 +3147,6 @@
           <w:rFonts w:ascii="Segoe UI Symbol" w:hAnsi="Segoe UI Symbol" w:hint="cs"/>
           <w:sz w:val="40"/>
           <w:szCs w:val="40"/>
-          <w:highlight w:val="yellow"/>
           <w:rtl/>
         </w:rPr>
         <w:t xml:space="preserve"> ממש</w:t>
@@ -3213,7 +3156,6 @@
           <w:rFonts w:ascii="Segoe UI Symbol" w:hAnsi="Segoe UI Symbol" w:hint="cs"/>
           <w:sz w:val="40"/>
           <w:szCs w:val="40"/>
-          <w:highlight w:val="yellow"/>
           <w:rtl/>
         </w:rPr>
         <w:t xml:space="preserve"> שמחה שהגעת. בקיצור, לא כיבדתי את לוח הזמנים שלך. </w:t>
@@ -3223,7 +3165,6 @@
           <w:rFonts w:ascii="Segoe UI Symbol" w:hAnsi="Segoe UI Symbol" w:hint="cs"/>
           <w:sz w:val="40"/>
           <w:szCs w:val="40"/>
-          <w:highlight w:val="yellow"/>
           <w:rtl/>
         </w:rPr>
         <w:t xml:space="preserve">אבל באמת </w:t>
@@ -3233,10 +3174,18 @@
           <w:rFonts w:ascii="Segoe UI Symbol" w:hAnsi="Segoe UI Symbol" w:hint="cs"/>
           <w:sz w:val="40"/>
           <w:szCs w:val="40"/>
-          <w:highlight w:val="yellow"/>
-          <w:rtl/>
-        </w:rPr>
-        <w:t xml:space="preserve">היה ממש כיף בכל שנייה </w:t>
+          <w:rtl/>
+        </w:rPr>
+        <w:t>היה ממש כיף בכל שנ</w:t>
+      </w:r>
+      <w:r>
+        <w:rPr>
+          <w:rFonts w:ascii="Segoe UI Symbol" w:hAnsi="Segoe UI Symbol" w:hint="cs"/>
+          <w:sz w:val="40"/>
+          <w:szCs w:val="40"/>
+          <w:rtl/>
+        </w:rPr>
+        <w:t xml:space="preserve">ייה </w:t>
       </w:r>
       <w:proofErr w:type="spellStart"/>
       <w:r>
@@ -3244,7 +3193,6 @@
           <w:rFonts w:ascii="Segoe UI Symbol" w:hAnsi="Segoe UI Symbol" w:hint="cs"/>
           <w:sz w:val="40"/>
           <w:szCs w:val="40"/>
-          <w:highlight w:val="yellow"/>
           <w:rtl/>
         </w:rPr>
         <w:t>איתך</w:t>
@@ -3255,10 +3203,9 @@
           <w:rFonts w:ascii="Segoe UI Symbol" w:hAnsi="Segoe UI Symbol" w:hint="cs"/>
           <w:sz w:val="40"/>
           <w:szCs w:val="40"/>
-          <w:highlight w:val="yellow"/>
-          <w:rtl/>
-        </w:rPr>
-        <w:t xml:space="preserve">. זה באמת תקופה שהרגשתי שאנחנו רחוקות מלהיפרד אחת מהשנייה. ואז שאלתי אותך בערב מה את חושבת על זה. רציתי לדבר </w:t>
+          <w:rtl/>
+        </w:rPr>
+        <w:t xml:space="preserve">. זה באמת תקופה </w:t>
       </w:r>
       <w:proofErr w:type="spellStart"/>
       <w:r>
@@ -3266,7 +3213,35 @@
           <w:rFonts w:ascii="Segoe UI Symbol" w:hAnsi="Segoe UI Symbol" w:hint="cs"/>
           <w:sz w:val="40"/>
           <w:szCs w:val="40"/>
-          <w:highlight w:val="yellow"/>
+          <w:rtl/>
+        </w:rPr>
+        <w:t>שהרגשתי</w:t>
+      </w:r>
+      <w:r>
+        <w:rPr>
+          <w:rFonts w:ascii="Segoe UI Symbol" w:hAnsi="Segoe UI Symbol" w:hint="cs"/>
+          <w:sz w:val="40"/>
+          <w:szCs w:val="40"/>
+          <w:rtl/>
+        </w:rPr>
+        <w:t>שאנחנו</w:t>
+      </w:r>
+      <w:proofErr w:type="spellEnd"/>
+      <w:r>
+        <w:rPr>
+          <w:rFonts w:ascii="Segoe UI Symbol" w:hAnsi="Segoe UI Symbol" w:hint="cs"/>
+          <w:sz w:val="40"/>
+          <w:szCs w:val="40"/>
+          <w:rtl/>
+        </w:rPr>
+        <w:t xml:space="preserve"> רחוקות מלהיפרד אחת מהשנייה. ואז שאלתי אותך בערב מה את חושבת על זה. רציתי לדבר </w:t>
+      </w:r>
+      <w:proofErr w:type="spellStart"/>
+      <w:r>
+        <w:rPr>
+          <w:rFonts w:ascii="Segoe UI Symbol" w:hAnsi="Segoe UI Symbol" w:hint="cs"/>
+          <w:sz w:val="40"/>
+          <w:szCs w:val="40"/>
           <w:rtl/>
         </w:rPr>
         <w:t>איתך</w:t>
@@ -3277,7 +3252,6 @@
           <w:rFonts w:ascii="Segoe UI Symbol" w:hAnsi="Segoe UI Symbol" w:hint="cs"/>
           <w:sz w:val="40"/>
           <w:szCs w:val="40"/>
-          <w:highlight w:val="yellow"/>
           <w:rtl/>
         </w:rPr>
         <w:t xml:space="preserve"> על זה פנים מול פנים (אנחנו גם לא כל כך דיברנו</w:t>
@@ -3287,28 +3261,25 @@
           <w:rFonts w:ascii="Segoe UI Symbol" w:hAnsi="Segoe UI Symbol" w:hint="cs"/>
           <w:sz w:val="40"/>
           <w:szCs w:val="40"/>
-          <w:highlight w:val="yellow"/>
-          <w:rtl/>
-        </w:rPr>
-        <w:t xml:space="preserve">, לא צריכה להסביר את זה את כבר יודעת). ואז אמרת שאת פשוט לא מרגישה תשוקה יותר. כשאנחנו פיזית </w:t>
-      </w:r>
-      <w:r>
-        <w:rPr>
-          <w:rFonts w:ascii="Segoe UI Symbol" w:hAnsi="Segoe UI Symbol" w:hint="cs"/>
-          <w:sz w:val="40"/>
-          <w:szCs w:val="40"/>
-          <w:highlight w:val="yellow"/>
+          <w:rtl/>
+        </w:rPr>
+        <w:t xml:space="preserve">, לא צריכה להסביר את זה את כבר יודעת). ואז אמרת שאת פשוט לא מרגישה תשוקה יותר. כשאנחנו </w:t>
+      </w:r>
+      <w:r>
+        <w:rPr>
+          <w:rFonts w:ascii="Segoe UI Symbol" w:hAnsi="Segoe UI Symbol" w:hint="cs"/>
+          <w:sz w:val="40"/>
+          <w:szCs w:val="40"/>
           <w:rtl/>
         </w:rPr>
         <w:lastRenderedPageBreak/>
-        <w:t>ביחד כן אבל לא כשאנחנו בנפרד מרחוק. זה הרג אותי לשמוע אותך אומרת את זה. לדעתי זה לגיטימי לגמרי, אבל אני חושבת שזה היה משהו שתקוע לך בגרון שבאמת גרם לאדישות. אני לא יודעת מה יכולתי לעשות כדי לגרום לך להרגיש תשוקה. אבל זה בוודאות לא מה שעשיתי שזה להיות תוקפנית וחסרת התחשבות. אני מתנצלת.</w:t>
-      </w:r>
-      <w:r>
-        <w:rPr>
-          <w:rFonts w:ascii="Segoe UI Symbol" w:hAnsi="Segoe UI Symbol" w:hint="cs"/>
-          <w:sz w:val="40"/>
-          <w:szCs w:val="40"/>
-          <w:highlight w:val="yellow"/>
+        <w:t>פיזית ביחד כן אבל לא כשאנחנו בנפרד מרחוק. זה הרג אותי לשמוע אותך אומרת את זה. לדעתי זה לגיטימי לגמרי, אבל אני חושבת שזה היה משהו שתקוע לך בגרון שבאמת גרם לאדישות. אני לא יודעת מה יכולתי לעשות כדי לגרום לך להרגיש תשוקה. אבל זה בוודאות לא מה שעשיתי שזה להיות תוקפנית וחסרת התחשבות. אני מתנצלת.</w:t>
+      </w:r>
+      <w:r>
+        <w:rPr>
+          <w:rFonts w:ascii="Segoe UI Symbol" w:hAnsi="Segoe UI Symbol" w:hint="cs"/>
+          <w:sz w:val="40"/>
+          <w:szCs w:val="40"/>
           <w:rtl/>
         </w:rPr>
         <w:t xml:space="preserve"> אני זוכרת שאחרי זה דיברתי קצת על הקטע של התשוקה ואמרו לי שיש מצב שזה בגלל המחזור הלא סדיר שלך, שזה את האמת ממש הגיוני, כי מחזור לא סדיר גורם לחוסר יציבות בהורמונים.</w:t>
@@ -3320,16 +3291,14 @@
           <w:rFonts w:ascii="Segoe UI Symbol" w:hAnsi="Segoe UI Symbol"/>
           <w:sz w:val="40"/>
           <w:szCs w:val="40"/>
-          <w:highlight w:val="yellow"/>
-          <w:rtl/>
-        </w:rPr>
-      </w:pPr>
-      <w:r>
-        <w:rPr>
-          <w:rFonts w:ascii="Segoe UI Symbol" w:hAnsi="Segoe UI Symbol" w:hint="cs"/>
-          <w:sz w:val="40"/>
-          <w:szCs w:val="40"/>
-          <w:highlight w:val="yellow"/>
+          <w:rtl/>
+        </w:rPr>
+      </w:pPr>
+      <w:r>
+        <w:rPr>
+          <w:rFonts w:ascii="Segoe UI Symbol" w:hAnsi="Segoe UI Symbol" w:hint="cs"/>
+          <w:sz w:val="40"/>
+          <w:szCs w:val="40"/>
           <w:rtl/>
         </w:rPr>
         <w:t xml:space="preserve">דבר </w:t>
@@ -3339,7 +3308,6 @@
           <w:rFonts w:ascii="Segoe UI Symbol" w:hAnsi="Segoe UI Symbol" w:hint="cs"/>
           <w:sz w:val="40"/>
           <w:szCs w:val="40"/>
-          <w:highlight w:val="yellow"/>
           <w:rtl/>
         </w:rPr>
         <w:t>שמיני</w:t>
@@ -3349,7 +3317,6 @@
           <w:rFonts w:ascii="Segoe UI Symbol" w:hAnsi="Segoe UI Symbol" w:hint="cs"/>
           <w:sz w:val="40"/>
           <w:szCs w:val="40"/>
-          <w:highlight w:val="yellow"/>
           <w:rtl/>
         </w:rPr>
         <w:t>, אחרי הפגישה ועד לפרידה. כמו בפעם הקודמת, בפגישה היה טוב אז כשחזרתי שוב ציפיתי שדברים ישתנו.</w:t>
@@ -3359,7 +3326,6 @@
           <w:rFonts w:ascii="Segoe UI Symbol" w:hAnsi="Segoe UI Symbol" w:hint="cs"/>
           <w:sz w:val="40"/>
           <w:szCs w:val="40"/>
-          <w:highlight w:val="yellow"/>
           <w:rtl/>
         </w:rPr>
         <w:t xml:space="preserve"> אני ממש טובה בללמוד מהעבר </w:t>
@@ -3370,7 +3336,6 @@
           <w:rFonts w:ascii="Segoe UI Symbol" w:hAnsi="Segoe UI Symbol" w:hint="cs"/>
           <w:sz w:val="40"/>
           <w:szCs w:val="40"/>
-          <w:highlight w:val="yellow"/>
           <w:rtl/>
         </w:rPr>
         <w:t>חחחח</w:t>
@@ -3381,7 +3346,6 @@
           <w:rFonts w:ascii="Segoe UI Symbol" w:hAnsi="Segoe UI Symbol" w:hint="cs"/>
           <w:sz w:val="40"/>
           <w:szCs w:val="40"/>
-          <w:highlight w:val="yellow"/>
           <w:rtl/>
         </w:rPr>
         <w:t>.</w:t>
@@ -3391,7 +3355,6 @@
           <w:rFonts w:ascii="Segoe UI Symbol" w:hAnsi="Segoe UI Symbol" w:hint="cs"/>
           <w:sz w:val="40"/>
           <w:szCs w:val="40"/>
-          <w:highlight w:val="yellow"/>
           <w:rtl/>
         </w:rPr>
         <w:t xml:space="preserve"> אז כעסתי כשלא. הייתי מתוסכלת כי לא הבנתי למה מה שציפיתי לא קורה. לא הבנתי למה ההתנהגות הזאת ממשיכה. אבל זה פשוט ברור מאוד למה. התחלת לעבור שינוי, בין אם זה בגלל שהכנסתי לך את הרעיון הזה לראש לבין אם פשוט הבחנת בזה בעצמך, לבין אם שניהם. זה קשה גם לעבור שינוי וגם לנסות להחזיק </w:t>
@@ -3402,7 +3365,6 @@
           <w:rFonts w:ascii="Segoe UI Symbol" w:hAnsi="Segoe UI Symbol" w:hint="cs"/>
           <w:sz w:val="40"/>
           <w:szCs w:val="40"/>
-          <w:highlight w:val="yellow"/>
           <w:rtl/>
         </w:rPr>
         <w:t>הכל</w:t>
@@ -3413,7 +3375,6 @@
           <w:rFonts w:ascii="Segoe UI Symbol" w:hAnsi="Segoe UI Symbol" w:hint="cs"/>
           <w:sz w:val="40"/>
           <w:szCs w:val="40"/>
-          <w:highlight w:val="yellow"/>
           <w:rtl/>
         </w:rPr>
         <w:t xml:space="preserve"> כמו שהיה. אני לא הבנתי את זה. אני הייתי תקועה </w:t>
@@ -3424,7 +3385,6 @@
           <w:rFonts w:ascii="Segoe UI Symbol" w:hAnsi="Segoe UI Symbol" w:hint="cs"/>
           <w:sz w:val="40"/>
           <w:szCs w:val="40"/>
-          <w:highlight w:val="yellow"/>
           <w:rtl/>
         </w:rPr>
         <w:t>במיינדסט</w:t>
@@ -3435,7 +3395,6 @@
           <w:rFonts w:ascii="Segoe UI Symbol" w:hAnsi="Segoe UI Symbol" w:hint="cs"/>
           <w:sz w:val="40"/>
           <w:szCs w:val="40"/>
-          <w:highlight w:val="yellow"/>
           <w:rtl/>
         </w:rPr>
         <w:t xml:space="preserve"> של בגלל שהפגישה הייתה טובה, כך גם יהיה בשאר הזמן. ו</w:t>
@@ -3445,7 +3404,6 @@
           <w:rFonts w:ascii="Segoe UI Symbol" w:hAnsi="Segoe UI Symbol" w:hint="cs"/>
           <w:sz w:val="40"/>
           <w:szCs w:val="40"/>
-          <w:highlight w:val="yellow"/>
           <w:rtl/>
         </w:rPr>
         <w:t xml:space="preserve">כל </w:t>
@@ -3455,7 +3413,6 @@
           <w:rFonts w:ascii="Segoe UI Symbol" w:hAnsi="Segoe UI Symbol" w:hint="cs"/>
           <w:sz w:val="40"/>
           <w:szCs w:val="40"/>
-          <w:highlight w:val="yellow"/>
           <w:rtl/>
         </w:rPr>
         <w:t xml:space="preserve">התסכול </w:t>
@@ -3465,7 +3422,6 @@
           <w:rFonts w:ascii="Segoe UI Symbol" w:hAnsi="Segoe UI Symbol" w:hint="cs"/>
           <w:sz w:val="40"/>
           <w:szCs w:val="40"/>
-          <w:highlight w:val="yellow"/>
           <w:rtl/>
         </w:rPr>
         <w:t>הזה נפל עלייך בתגובות ציניות, חריפות</w:t>
@@ -3475,7 +3431,6 @@
           <w:rFonts w:ascii="Segoe UI Symbol" w:hAnsi="Segoe UI Symbol" w:hint="cs"/>
           <w:sz w:val="40"/>
           <w:szCs w:val="40"/>
-          <w:highlight w:val="yellow"/>
           <w:rtl/>
         </w:rPr>
         <w:t xml:space="preserve"> </w:t>
@@ -3485,7 +3440,6 @@
           <w:rFonts w:ascii="Segoe UI Symbol" w:hAnsi="Segoe UI Symbol" w:hint="cs"/>
           <w:sz w:val="40"/>
           <w:szCs w:val="40"/>
-          <w:highlight w:val="yellow"/>
           <w:rtl/>
         </w:rPr>
         <w:t>ו</w:t>
@@ -3495,7 +3449,6 @@
           <w:rFonts w:ascii="Segoe UI Symbol" w:hAnsi="Segoe UI Symbol" w:hint="cs"/>
           <w:sz w:val="40"/>
           <w:szCs w:val="40"/>
-          <w:highlight w:val="yellow"/>
           <w:rtl/>
         </w:rPr>
         <w:t xml:space="preserve">חסרות תקנה. אני מתנצלת על כל הפעמים שפגעתי בך ככה. אני לא הבנתי ולא לקחתי בחשבון את מה שאמרת לי. את כל הקטע של החוסר תשוקה, האדישות והשינוי. לא </w:t>
@@ -3505,7 +3458,6 @@
           <w:rFonts w:ascii="Segoe UI Symbol" w:hAnsi="Segoe UI Symbol" w:hint="cs"/>
           <w:sz w:val="40"/>
           <w:szCs w:val="40"/>
-          <w:highlight w:val="yellow"/>
           <w:rtl/>
         </w:rPr>
         <w:lastRenderedPageBreak/>
@@ -3522,6 +3474,8 @@
           <w:rtl/>
         </w:rPr>
       </w:pPr>
+      <w:bookmarkStart w:id="0" w:name="_GoBack"/>
+      <w:bookmarkEnd w:id="0"/>
       <w:r>
         <w:rPr>
           <w:rFonts w:ascii="Segoe UI Symbol" w:hAnsi="Segoe UI Symbol" w:hint="cs"/>
@@ -3870,11 +3824,8 @@
           <w:rFonts w:ascii="Segoe UI Symbol" w:hAnsi="Segoe UI Symbol"/>
           <w:sz w:val="40"/>
           <w:szCs w:val="40"/>
-          <w:rtl/>
-        </w:rPr>
-      </w:pPr>
-      <w:bookmarkStart w:id="0" w:name="_GoBack"/>
-      <w:bookmarkEnd w:id="0"/>
+        </w:rPr>
+      </w:pPr>
     </w:p>
     <w:p>
       <w:pPr>
@@ -6710,7 +6661,7 @@
 </file>
 
 <file path=customXml/itemProps1.xml><?xml version="1.0" encoding="utf-8"?>
-<ds:datastoreItem xmlns:ds="http://schemas.openxmlformats.org/officeDocument/2006/customXml" ds:itemID="{BAA6B176-8F91-49D2-A84A-E0D2F5FD7112}">
+<ds:datastoreItem xmlns:ds="http://schemas.openxmlformats.org/officeDocument/2006/customXml" ds:itemID="{D7B507E8-B303-4085-98C4-73FFF87F51AA}">
   <ds:schemaRefs>
     <ds:schemaRef ds:uri="http://schemas.openxmlformats.org/officeDocument/2006/bibliography"/>
   </ds:schemaRefs>

</xml_diff>

<commit_message>
Finish Breakup Window's moving lyrics!!
</commit_message>
<xml_diff>
--- a/לירלי.docx
+++ b/לירלי.docx
@@ -3470,1319 +3470,1285 @@
           <w:rFonts w:ascii="Segoe UI Symbol" w:hAnsi="Segoe UI Symbol"/>
           <w:sz w:val="40"/>
           <w:szCs w:val="40"/>
-          <w:highlight w:val="yellow"/>
+          <w:rtl/>
+        </w:rPr>
+      </w:pPr>
+      <w:r>
+        <w:rPr>
+          <w:rFonts w:ascii="Segoe UI Symbol" w:hAnsi="Segoe UI Symbol" w:hint="cs"/>
+          <w:sz w:val="40"/>
+          <w:szCs w:val="40"/>
+          <w:rtl/>
+        </w:rPr>
+        <w:t xml:space="preserve">דבר </w:t>
+      </w:r>
+      <w:r>
+        <w:rPr>
+          <w:rFonts w:ascii="Segoe UI Symbol" w:hAnsi="Segoe UI Symbol" w:hint="cs"/>
+          <w:sz w:val="40"/>
+          <w:szCs w:val="40"/>
+          <w:rtl/>
+        </w:rPr>
+        <w:t>תשיעי</w:t>
+      </w:r>
+      <w:r>
+        <w:rPr>
+          <w:rFonts w:ascii="Segoe UI Symbol" w:hAnsi="Segoe UI Symbol" w:hint="cs"/>
+          <w:sz w:val="40"/>
+          <w:szCs w:val="40"/>
+          <w:rtl/>
+        </w:rPr>
+        <w:t xml:space="preserve">, הפרידה. כמו שכבר אמרתי, אני ידעתי שזה הנושא שתדברי איתי עליו. פשוט לא ידעתי מה תגידי כי כמו שכבר אמרתי, לא חיברתי בין כל הדברים. כמובן, שההתנהגות שלי הייתה מה שגרם לך בסופו של דבר להגיע להחלטה הזאת. זה פגע בך. אני נפגעתי. נמאס לך להרגיש חייבת לדבר איתי. פשוט רציתי שהסיוט הזה יגמר. לא רציתי לחשוב שזה </w:t>
+      </w:r>
+      <w:proofErr w:type="spellStart"/>
+      <w:r>
+        <w:rPr>
+          <w:rFonts w:ascii="Segoe UI Symbol" w:hAnsi="Segoe UI Symbol" w:hint="cs"/>
+          <w:sz w:val="40"/>
+          <w:szCs w:val="40"/>
+          <w:rtl/>
+        </w:rPr>
+        <w:t>אמיתי</w:t>
+      </w:r>
+      <w:proofErr w:type="spellEnd"/>
+      <w:r>
+        <w:rPr>
+          <w:rFonts w:ascii="Segoe UI Symbol" w:hAnsi="Segoe UI Symbol" w:hint="cs"/>
+          <w:sz w:val="40"/>
+          <w:szCs w:val="40"/>
+          <w:rtl/>
+        </w:rPr>
+        <w:t xml:space="preserve">. לא האמנתי שזאת המציאות. שאת רוצה להיפרד. </w:t>
+      </w:r>
+      <w:proofErr w:type="spellStart"/>
+      <w:r>
+        <w:rPr>
+          <w:rFonts w:ascii="Segoe UI Symbol" w:hAnsi="Segoe UI Symbol" w:hint="cs"/>
+          <w:sz w:val="40"/>
+          <w:szCs w:val="40"/>
+          <w:rtl/>
+        </w:rPr>
+        <w:t>שויתרת</w:t>
+      </w:r>
+      <w:proofErr w:type="spellEnd"/>
+      <w:r>
+        <w:rPr>
+          <w:rFonts w:ascii="Segoe UI Symbol" w:hAnsi="Segoe UI Symbol" w:hint="cs"/>
+          <w:sz w:val="40"/>
+          <w:szCs w:val="40"/>
+          <w:rtl/>
+        </w:rPr>
+        <w:t xml:space="preserve"> על כל מה שבנינו במשך יותר משנתיים. אבל ככה גרמתי לך להרגיש. </w:t>
+      </w:r>
+      <w:r>
+        <w:rPr>
+          <w:rFonts w:ascii="Segoe UI Symbol" w:hAnsi="Segoe UI Symbol" w:hint="cs"/>
+          <w:sz w:val="40"/>
+          <w:szCs w:val="40"/>
+          <w:rtl/>
+        </w:rPr>
+        <w:t>בחרת שלא להאמין לי</w:t>
+      </w:r>
+      <w:r>
+        <w:rPr>
+          <w:rFonts w:ascii="Segoe UI Symbol" w:hAnsi="Segoe UI Symbol" w:hint="cs"/>
+          <w:sz w:val="40"/>
+          <w:szCs w:val="40"/>
+          <w:rtl/>
+        </w:rPr>
+        <w:t xml:space="preserve"> שאני יכולה להכיל לא לדבר אחת עם השנייה</w:t>
+      </w:r>
+      <w:r>
+        <w:rPr>
+          <w:rFonts w:ascii="Segoe UI Symbol" w:hAnsi="Segoe UI Symbol" w:hint="cs"/>
+          <w:sz w:val="40"/>
+          <w:szCs w:val="40"/>
+          <w:rtl/>
+        </w:rPr>
+        <w:t>.</w:t>
+      </w:r>
+      <w:r>
+        <w:rPr>
+          <w:rFonts w:ascii="Segoe UI Symbol" w:hAnsi="Segoe UI Symbol" w:hint="cs"/>
+          <w:sz w:val="40"/>
+          <w:szCs w:val="40"/>
+          <w:rtl/>
+        </w:rPr>
+        <w:t xml:space="preserve"> זה נכון, אני באמת יכולה להכיל את זה. פשוט עד אותו רגע לא הייתה לי את ההבנה. עד אותו הרגע לא היה לי את חיבור הנקודות. אני התחלתי להתרגל לסיטואציה, זה לא היה קשה בשבילי באמת להמשיך ככה. הסיבה שהתנהגתי איך שהתנהגתי זה כי לא הבנתי למה זה צריך להיות ככה. לא הייתה בינינו תקשורת. ואז כשהסברת את </w:t>
+      </w:r>
+      <w:proofErr w:type="spellStart"/>
+      <w:r>
+        <w:rPr>
+          <w:rFonts w:ascii="Segoe UI Symbol" w:hAnsi="Segoe UI Symbol" w:hint="cs"/>
+          <w:sz w:val="40"/>
+          <w:szCs w:val="40"/>
+          <w:rtl/>
+        </w:rPr>
+        <w:t>הכל</w:t>
+      </w:r>
+      <w:proofErr w:type="spellEnd"/>
+      <w:r>
+        <w:rPr>
+          <w:rFonts w:ascii="Segoe UI Symbol" w:hAnsi="Segoe UI Symbol" w:hint="cs"/>
+          <w:sz w:val="40"/>
+          <w:szCs w:val="40"/>
+          <w:rtl/>
+        </w:rPr>
+        <w:t xml:space="preserve"> הבנתי. </w:t>
+      </w:r>
+      <w:r>
+        <w:rPr>
+          <w:rFonts w:ascii="Segoe UI Symbol" w:hAnsi="Segoe UI Symbol" w:hint="cs"/>
+          <w:sz w:val="40"/>
+          <w:szCs w:val="40"/>
+          <w:rtl/>
+        </w:rPr>
+        <w:t>וברגע שהבנתי זה היה פשוט.</w:t>
+      </w:r>
+      <w:r>
+        <w:rPr>
+          <w:rFonts w:ascii="Segoe UI Symbol" w:hAnsi="Segoe UI Symbol" w:hint="cs"/>
+          <w:sz w:val="40"/>
+          <w:szCs w:val="40"/>
+          <w:rtl/>
+        </w:rPr>
+        <w:t xml:space="preserve"> </w:t>
+      </w:r>
+      <w:r>
+        <w:rPr>
+          <w:rFonts w:ascii="Segoe UI Symbol" w:hAnsi="Segoe UI Symbol" w:hint="cs"/>
+          <w:sz w:val="40"/>
+          <w:szCs w:val="40"/>
+          <w:rtl/>
+        </w:rPr>
+        <w:t xml:space="preserve">אבל בחרת שלא להאמין לי. אני לא יכולה להאשים אותך, הייתי מאוד חצופה ותוקפנית ולא ידעת למה. אני ידעתי למה, אבל את לא. את ידעת למה את מתנהגת ככה אבל אני לא. וכל זה נבע </w:t>
+      </w:r>
+      <w:r>
+        <w:rPr>
+          <w:rFonts w:ascii="Segoe UI Symbol" w:hAnsi="Segoe UI Symbol" w:hint="cs"/>
+          <w:sz w:val="40"/>
+          <w:szCs w:val="40"/>
+          <w:rtl/>
+        </w:rPr>
+        <w:t>מחוסר תקשורת. שחוסר התקשורת נבע</w:t>
+      </w:r>
+      <w:r>
+        <w:rPr>
+          <w:rFonts w:ascii="Segoe UI Symbol" w:hAnsi="Segoe UI Symbol" w:hint="cs"/>
+          <w:sz w:val="40"/>
+          <w:szCs w:val="40"/>
+          <w:rtl/>
+        </w:rPr>
+        <w:t xml:space="preserve"> מכל העניין של השינוי. זה כאילו אני מנסה לחשוב על איך </w:t>
+      </w:r>
+      <w:r>
+        <w:rPr>
+          <w:rFonts w:ascii="Segoe UI Symbol" w:hAnsi="Segoe UI Symbol" w:hint="cs"/>
+          <w:sz w:val="40"/>
+          <w:szCs w:val="40"/>
+          <w:rtl/>
+        </w:rPr>
+        <w:lastRenderedPageBreak/>
+        <w:t>היה אפשר לפתור את זה אבל זה מרגיש בלתי אפשרי. אולי אם היית מדברת איתי שוב פעם על זה שאת שוקלת להיפרד והיית מסבירה בדיוק כמו שהסברת רק בלי ההחלטה הסופית שאת הולכת להיפרד ממני. זה בדיוק למה רציתי להילחם שתתני לי עוד הזדמנות. כי ברגע שהגיעה ההבנה ידעתי שמשם אין יותר בעיה.</w:t>
+      </w:r>
+    </w:p>
+    <w:p>
+      <w:pPr>
+        <w:rPr>
+          <w:rFonts w:ascii="Segoe UI Symbol" w:hAnsi="Segoe UI Symbol"/>
+          <w:sz w:val="40"/>
+          <w:szCs w:val="40"/>
+          <w:rtl/>
+        </w:rPr>
+      </w:pPr>
+      <w:r>
+        <w:rPr>
+          <w:rFonts w:ascii="Segoe UI Symbol" w:hAnsi="Segoe UI Symbol" w:hint="cs"/>
+          <w:sz w:val="40"/>
+          <w:szCs w:val="40"/>
+          <w:rtl/>
+        </w:rPr>
+        <w:t xml:space="preserve">אבל זה לא קרה. </w:t>
+      </w:r>
+    </w:p>
+    <w:p>
+      <w:pPr>
+        <w:rPr>
+          <w:rFonts w:ascii="Segoe UI Symbol" w:hAnsi="Segoe UI Symbol"/>
+          <w:sz w:val="40"/>
+          <w:szCs w:val="40"/>
+          <w:rtl/>
+        </w:rPr>
+      </w:pPr>
+      <w:r>
+        <w:rPr>
+          <w:rFonts w:ascii="Segoe UI Symbol" w:hAnsi="Segoe UI Symbol" w:hint="cs"/>
+          <w:sz w:val="40"/>
+          <w:szCs w:val="40"/>
+          <w:rtl/>
+        </w:rPr>
+        <w:t>ו</w:t>
+      </w:r>
+      <w:r>
+        <w:rPr>
+          <w:rFonts w:ascii="Segoe UI Symbol" w:hAnsi="Segoe UI Symbol" w:hint="cs"/>
+          <w:sz w:val="40"/>
+          <w:szCs w:val="40"/>
+          <w:rtl/>
+        </w:rPr>
+        <w:t>ב</w:t>
+      </w:r>
+      <w:r>
+        <w:rPr>
+          <w:rFonts w:ascii="Segoe UI Symbol" w:hAnsi="Segoe UI Symbol" w:hint="cs"/>
+          <w:sz w:val="40"/>
+          <w:szCs w:val="40"/>
+          <w:rtl/>
+        </w:rPr>
+        <w:t>סופו של יום,</w:t>
+      </w:r>
+      <w:r>
+        <w:rPr>
+          <w:rFonts w:ascii="Segoe UI Symbol" w:hAnsi="Segoe UI Symbol" w:hint="cs"/>
+          <w:sz w:val="40"/>
+          <w:szCs w:val="40"/>
+          <w:rtl/>
+        </w:rPr>
+        <w:t xml:space="preserve"> </w:t>
+      </w:r>
+      <w:r>
+        <w:rPr>
+          <w:rFonts w:ascii="Segoe UI Symbol" w:hAnsi="Segoe UI Symbol" w:hint="cs"/>
+          <w:sz w:val="40"/>
+          <w:szCs w:val="40"/>
+          <w:rtl/>
+        </w:rPr>
+        <w:t>ויתרת עליי ועל מה שהיה לנו.</w:t>
+      </w:r>
+    </w:p>
+    <w:p>
+      <w:pPr>
+        <w:rPr>
+          <w:rFonts w:ascii="Segoe UI Symbol" w:hAnsi="Segoe UI Symbol"/>
+          <w:sz w:val="40"/>
+          <w:szCs w:val="40"/>
+          <w:rtl/>
+        </w:rPr>
+      </w:pPr>
+      <w:r>
+        <w:rPr>
+          <w:rFonts w:ascii="Segoe UI Symbol" w:hAnsi="Segoe UI Symbol" w:hint="cs"/>
+          <w:sz w:val="40"/>
+          <w:szCs w:val="40"/>
+          <w:rtl/>
+        </w:rPr>
+        <w:t>אני לא א</w:t>
+      </w:r>
+      <w:r>
+        <w:rPr>
+          <w:rFonts w:ascii="Segoe UI Symbol" w:hAnsi="Segoe UI Symbol" w:hint="cs"/>
+          <w:sz w:val="40"/>
+          <w:szCs w:val="40"/>
+          <w:rtl/>
+        </w:rPr>
+        <w:t>ומרת שזאת אשמתך. להפך, אני לוקחת את זה על עצמי</w:t>
+      </w:r>
+      <w:r>
+        <w:rPr>
+          <w:rFonts w:ascii="Segoe UI Symbol" w:hAnsi="Segoe UI Symbol" w:hint="cs"/>
+          <w:sz w:val="40"/>
+          <w:szCs w:val="40"/>
+          <w:rtl/>
+        </w:rPr>
+        <w:t xml:space="preserve">. יכולתי לנסות להבין בעצמי את הסיבה </w:t>
+      </w:r>
+      <w:proofErr w:type="spellStart"/>
+      <w:r>
+        <w:rPr>
+          <w:rFonts w:ascii="Segoe UI Symbol" w:hAnsi="Segoe UI Symbol" w:hint="cs"/>
+          <w:sz w:val="40"/>
+          <w:szCs w:val="40"/>
+          <w:rtl/>
+        </w:rPr>
+        <w:t>להכל</w:t>
+      </w:r>
+      <w:proofErr w:type="spellEnd"/>
+      <w:r>
+        <w:rPr>
+          <w:rFonts w:ascii="Segoe UI Symbol" w:hAnsi="Segoe UI Symbol" w:hint="cs"/>
+          <w:sz w:val="40"/>
+          <w:szCs w:val="40"/>
+          <w:rtl/>
+        </w:rPr>
+        <w:t xml:space="preserve"> אבל זה לא קרה. רק אחרי שדיברת ואמרת את המילה האחרונה הבנתי. רק כשזה היה מאוחר מדי בכדי להבין ולנסות לשנות דברים. וניסיתי. והייתה בי תקווה שתשני את דעתך. אבל זה לא קרה.</w:t>
+      </w:r>
+    </w:p>
+    <w:p>
+      <w:pPr>
+        <w:rPr>
+          <w:rFonts w:ascii="Segoe UI Symbol" w:hAnsi="Segoe UI Symbol"/>
+          <w:sz w:val="40"/>
+          <w:szCs w:val="40"/>
+        </w:rPr>
+      </w:pPr>
+    </w:p>
+    <w:p>
+      <w:pPr>
+        <w:rPr>
+          <w:rFonts w:ascii="Segoe UI Symbol" w:hAnsi="Segoe UI Symbol"/>
+          <w:sz w:val="40"/>
+          <w:szCs w:val="40"/>
+          <w:rtl/>
+        </w:rPr>
+      </w:pPr>
+      <w:r>
+        <w:rPr>
+          <w:rFonts w:ascii="Segoe UI Symbol" w:hAnsi="Segoe UI Symbol" w:hint="cs"/>
+          <w:sz w:val="40"/>
+          <w:szCs w:val="40"/>
+          <w:rtl/>
+        </w:rPr>
+        <w:t>אני חושבת שמה שהופך את זה לכל כך קשה בשבילי זה העובדה שבתחילת המערכת יחסים שלנו, למרות שבקושי הכרתי אותך ולא ידעתי בכלל מה אני עושה</w:t>
+      </w:r>
+      <w:r>
+        <w:rPr>
+          <w:rFonts w:ascii="Segoe UI Symbol" w:hAnsi="Segoe UI Symbol" w:hint="cs"/>
+          <w:sz w:val="40"/>
+          <w:szCs w:val="40"/>
+          <w:rtl/>
+        </w:rPr>
+        <w:t>. עדיין בכלל לא עיכלתי את מה שקרה.</w:t>
+      </w:r>
+      <w:r>
+        <w:rPr>
+          <w:rFonts w:ascii="Segoe UI Symbol" w:hAnsi="Segoe UI Symbol" w:hint="cs"/>
+          <w:sz w:val="40"/>
+          <w:szCs w:val="40"/>
+          <w:rtl/>
+        </w:rPr>
+        <w:t xml:space="preserve"> בחרתי בך, מנגד למה </w:t>
+      </w:r>
+      <w:proofErr w:type="spellStart"/>
+      <w:r>
+        <w:rPr>
+          <w:rFonts w:ascii="Segoe UI Symbol" w:hAnsi="Segoe UI Symbol" w:hint="cs"/>
+          <w:sz w:val="40"/>
+          <w:szCs w:val="40"/>
+          <w:rtl/>
+        </w:rPr>
+        <w:t>שאמא</w:t>
+      </w:r>
+      <w:proofErr w:type="spellEnd"/>
+      <w:r>
+        <w:rPr>
+          <w:rFonts w:ascii="Segoe UI Symbol" w:hAnsi="Segoe UI Symbol" w:hint="cs"/>
+          <w:sz w:val="40"/>
+          <w:szCs w:val="40"/>
+          <w:rtl/>
+        </w:rPr>
+        <w:t xml:space="preserve"> שלי ביקשה ממני</w:t>
+      </w:r>
+      <w:r>
+        <w:rPr>
+          <w:rFonts w:ascii="Segoe UI Symbol" w:hAnsi="Segoe UI Symbol" w:hint="cs"/>
+          <w:sz w:val="40"/>
+          <w:szCs w:val="40"/>
+          <w:rtl/>
+        </w:rPr>
+        <w:t>.</w:t>
+      </w:r>
+      <w:r>
+        <w:rPr>
+          <w:rFonts w:ascii="Segoe UI Symbol" w:hAnsi="Segoe UI Symbol" w:hint="cs"/>
+          <w:sz w:val="40"/>
+          <w:szCs w:val="40"/>
+          <w:rtl/>
+        </w:rPr>
+        <w:t xml:space="preserve"> שיקרתי כל התקופה שהיינו ביחד רק כדי להישאר </w:t>
+      </w:r>
+      <w:proofErr w:type="spellStart"/>
+      <w:r>
+        <w:rPr>
+          <w:rFonts w:ascii="Segoe UI Symbol" w:hAnsi="Segoe UI Symbol" w:hint="cs"/>
+          <w:sz w:val="40"/>
+          <w:szCs w:val="40"/>
+          <w:rtl/>
+        </w:rPr>
+        <w:t>איתך</w:t>
+      </w:r>
+      <w:proofErr w:type="spellEnd"/>
+      <w:r>
+        <w:rPr>
+          <w:rFonts w:ascii="Segoe UI Symbol" w:hAnsi="Segoe UI Symbol" w:hint="cs"/>
+          <w:sz w:val="40"/>
+          <w:szCs w:val="40"/>
+          <w:rtl/>
+        </w:rPr>
+        <w:t>.</w:t>
+      </w:r>
+    </w:p>
+    <w:p>
+      <w:pPr>
+        <w:rPr>
+          <w:rFonts w:ascii="Segoe UI Symbol" w:hAnsi="Segoe UI Symbol"/>
+          <w:sz w:val="40"/>
+          <w:szCs w:val="40"/>
+          <w:rtl/>
+        </w:rPr>
+      </w:pPr>
+    </w:p>
+    <w:p>
+      <w:pPr>
+        <w:rPr>
+          <w:rFonts w:ascii="Segoe UI Symbol" w:hAnsi="Segoe UI Symbol"/>
+          <w:sz w:val="40"/>
+          <w:szCs w:val="40"/>
+          <w:rtl/>
+        </w:rPr>
+      </w:pPr>
+      <w:r>
+        <w:rPr>
+          <w:rFonts w:ascii="Segoe UI Symbol" w:hAnsi="Segoe UI Symbol" w:hint="cs"/>
+          <w:sz w:val="40"/>
+          <w:szCs w:val="40"/>
+          <w:rtl/>
+        </w:rPr>
+        <w:t>אני אוהבת אותך</w:t>
+      </w:r>
+      <w:r>
+        <w:rPr>
+          <w:rFonts w:ascii="Segoe UI Symbol" w:hAnsi="Segoe UI Symbol" w:hint="cs"/>
+          <w:sz w:val="40"/>
+          <w:szCs w:val="40"/>
+          <w:rtl/>
+        </w:rPr>
+        <w:t xml:space="preserve"> </w:t>
+      </w:r>
+      <w:proofErr w:type="spellStart"/>
+      <w:r>
+        <w:rPr>
+          <w:rFonts w:ascii="Segoe UI Symbol" w:hAnsi="Segoe UI Symbol" w:hint="cs"/>
+          <w:sz w:val="40"/>
+          <w:szCs w:val="40"/>
+          <w:rtl/>
+        </w:rPr>
+        <w:t>לירלי</w:t>
+      </w:r>
+      <w:proofErr w:type="spellEnd"/>
+      <w:r>
+        <w:rPr>
+          <w:rFonts w:ascii="Segoe UI Symbol" w:hAnsi="Segoe UI Symbol" w:hint="cs"/>
+          <w:sz w:val="40"/>
+          <w:szCs w:val="40"/>
+          <w:rtl/>
+        </w:rPr>
+        <w:t xml:space="preserve">. </w:t>
+      </w:r>
+      <w:r>
+        <w:rPr>
+          <w:rFonts w:ascii="Segoe UI Symbol" w:hAnsi="Segoe UI Symbol" w:hint="cs"/>
+          <w:sz w:val="40"/>
+          <w:szCs w:val="40"/>
+          <w:rtl/>
+        </w:rPr>
+        <w:t xml:space="preserve">אני רוצה להיות </w:t>
+      </w:r>
+      <w:proofErr w:type="spellStart"/>
+      <w:r>
+        <w:rPr>
+          <w:rFonts w:ascii="Segoe UI Symbol" w:hAnsi="Segoe UI Symbol" w:hint="cs"/>
+          <w:sz w:val="40"/>
+          <w:szCs w:val="40"/>
+          <w:rtl/>
+        </w:rPr>
+        <w:t>איתך</w:t>
+      </w:r>
+      <w:proofErr w:type="spellEnd"/>
+      <w:r>
+        <w:rPr>
+          <w:rFonts w:ascii="Segoe UI Symbol" w:hAnsi="Segoe UI Symbol" w:hint="cs"/>
+          <w:sz w:val="40"/>
+          <w:szCs w:val="40"/>
+          <w:rtl/>
+        </w:rPr>
+        <w:t xml:space="preserve">, אני רוצה עתיד </w:t>
+      </w:r>
+      <w:proofErr w:type="spellStart"/>
+      <w:r>
+        <w:rPr>
+          <w:rFonts w:ascii="Segoe UI Symbol" w:hAnsi="Segoe UI Symbol" w:hint="cs"/>
+          <w:sz w:val="40"/>
+          <w:szCs w:val="40"/>
+          <w:rtl/>
+        </w:rPr>
+        <w:t>איתך</w:t>
+      </w:r>
+      <w:proofErr w:type="spellEnd"/>
+      <w:r>
+        <w:rPr>
+          <w:rFonts w:ascii="Segoe UI Symbol" w:hAnsi="Segoe UI Symbol" w:hint="cs"/>
+          <w:sz w:val="40"/>
+          <w:szCs w:val="40"/>
+          <w:rtl/>
+        </w:rPr>
+        <w:t xml:space="preserve">, אני רוצה להתחתן </w:t>
+      </w:r>
+      <w:proofErr w:type="spellStart"/>
+      <w:r>
+        <w:rPr>
+          <w:rFonts w:ascii="Segoe UI Symbol" w:hAnsi="Segoe UI Symbol" w:hint="cs"/>
+          <w:sz w:val="40"/>
+          <w:szCs w:val="40"/>
+          <w:rtl/>
+        </w:rPr>
+        <w:t>איתך</w:t>
+      </w:r>
+      <w:proofErr w:type="spellEnd"/>
+      <w:r>
+        <w:rPr>
+          <w:rFonts w:ascii="Segoe UI Symbol" w:hAnsi="Segoe UI Symbol" w:hint="cs"/>
+          <w:sz w:val="40"/>
+          <w:szCs w:val="40"/>
+          <w:rtl/>
+        </w:rPr>
+        <w:t xml:space="preserve">. אני רוצה </w:t>
+      </w:r>
+      <w:r>
+        <w:rPr>
+          <w:rFonts w:ascii="Segoe UI Symbol" w:hAnsi="Segoe UI Symbol" w:hint="cs"/>
+          <w:sz w:val="40"/>
+          <w:szCs w:val="40"/>
+          <w:rtl/>
+        </w:rPr>
+        <w:lastRenderedPageBreak/>
+        <w:t xml:space="preserve">כל בוקר לקום במיטה לידך, אני רוצה להזדקן </w:t>
+      </w:r>
+      <w:proofErr w:type="spellStart"/>
+      <w:r>
+        <w:rPr>
+          <w:rFonts w:ascii="Segoe UI Symbol" w:hAnsi="Segoe UI Symbol" w:hint="cs"/>
+          <w:sz w:val="40"/>
+          <w:szCs w:val="40"/>
+          <w:rtl/>
+        </w:rPr>
+        <w:t>איתך</w:t>
+      </w:r>
+      <w:proofErr w:type="spellEnd"/>
+      <w:r>
+        <w:rPr>
+          <w:rFonts w:ascii="Segoe UI Symbol" w:hAnsi="Segoe UI Symbol" w:hint="cs"/>
+          <w:sz w:val="40"/>
+          <w:szCs w:val="40"/>
+          <w:rtl/>
+        </w:rPr>
+        <w:t xml:space="preserve"> ורק </w:t>
+      </w:r>
+      <w:proofErr w:type="spellStart"/>
+      <w:r>
+        <w:rPr>
+          <w:rFonts w:ascii="Segoe UI Symbol" w:hAnsi="Segoe UI Symbol" w:hint="cs"/>
+          <w:sz w:val="40"/>
+          <w:szCs w:val="40"/>
+          <w:rtl/>
+        </w:rPr>
+        <w:t>איתך</w:t>
+      </w:r>
+      <w:proofErr w:type="spellEnd"/>
+      <w:r>
+        <w:rPr>
+          <w:rFonts w:ascii="Segoe UI Symbol" w:hAnsi="Segoe UI Symbol" w:hint="cs"/>
+          <w:sz w:val="40"/>
+          <w:szCs w:val="40"/>
+          <w:rtl/>
+        </w:rPr>
+        <w:t>.</w:t>
+      </w:r>
+    </w:p>
+    <w:p>
+      <w:pPr>
+        <w:rPr>
+          <w:rFonts w:ascii="Segoe UI Symbol" w:hAnsi="Segoe UI Symbol"/>
+          <w:sz w:val="40"/>
+          <w:szCs w:val="40"/>
+          <w:rtl/>
+        </w:rPr>
+      </w:pPr>
+      <w:r>
+        <w:rPr>
+          <w:rFonts w:ascii="Segoe UI Symbol" w:hAnsi="Segoe UI Symbol" w:hint="cs"/>
+          <w:sz w:val="40"/>
+          <w:szCs w:val="40"/>
+          <w:rtl/>
+        </w:rPr>
+        <w:t xml:space="preserve">כל הפעמים שאמרתי שאני רוצה עתיד ואני רוצה להתחתן </w:t>
+      </w:r>
+      <w:proofErr w:type="spellStart"/>
+      <w:r>
+        <w:rPr>
+          <w:rFonts w:ascii="Segoe UI Symbol" w:hAnsi="Segoe UI Symbol" w:hint="cs"/>
+          <w:sz w:val="40"/>
+          <w:szCs w:val="40"/>
+          <w:rtl/>
+        </w:rPr>
+        <w:t>איתך</w:t>
+      </w:r>
+      <w:proofErr w:type="spellEnd"/>
+      <w:r>
+        <w:rPr>
+          <w:rFonts w:ascii="Segoe UI Symbol" w:hAnsi="Segoe UI Symbol" w:hint="cs"/>
+          <w:sz w:val="40"/>
+          <w:szCs w:val="40"/>
+          <w:rtl/>
+        </w:rPr>
+        <w:t xml:space="preserve"> הייתי רצינית, כי אני באמת רוצה. כל שניה בזוגיות </w:t>
+      </w:r>
+      <w:proofErr w:type="spellStart"/>
+      <w:r>
+        <w:rPr>
+          <w:rFonts w:ascii="Segoe UI Symbol" w:hAnsi="Segoe UI Symbol" w:hint="cs"/>
+          <w:sz w:val="40"/>
+          <w:szCs w:val="40"/>
+          <w:rtl/>
+        </w:rPr>
+        <w:t>איתך</w:t>
+      </w:r>
+      <w:proofErr w:type="spellEnd"/>
+      <w:r>
+        <w:rPr>
+          <w:rFonts w:ascii="Segoe UI Symbol" w:hAnsi="Segoe UI Symbol" w:hint="cs"/>
+          <w:sz w:val="40"/>
+          <w:szCs w:val="40"/>
+          <w:rtl/>
+        </w:rPr>
+        <w:t xml:space="preserve"> הייתה מלאת שמחה ואושר ואני לא רוצה לוותר על זה בקלות.</w:t>
+      </w:r>
+    </w:p>
+    <w:p>
+      <w:pPr>
+        <w:rPr>
+          <w:rFonts w:ascii="Segoe UI Symbol" w:hAnsi="Segoe UI Symbol"/>
+          <w:sz w:val="40"/>
+          <w:szCs w:val="40"/>
+          <w:rtl/>
+        </w:rPr>
+      </w:pPr>
+      <w:r>
+        <w:rPr>
+          <w:rFonts w:ascii="Segoe UI Symbol" w:hAnsi="Segoe UI Symbol" w:hint="cs"/>
+          <w:sz w:val="40"/>
+          <w:szCs w:val="40"/>
+          <w:rtl/>
+        </w:rPr>
+        <w:t>תראי, אני יודעת שאני מנחי</w:t>
+      </w:r>
+      <w:r>
+        <w:rPr>
+          <w:rFonts w:ascii="Segoe UI Symbol" w:hAnsi="Segoe UI Symbol" w:hint="cs"/>
+          <w:sz w:val="40"/>
+          <w:szCs w:val="40"/>
+          <w:rtl/>
+        </w:rPr>
+        <w:t>תה עלייך הרבה כאן. אבל אני חושבת</w:t>
+      </w:r>
+      <w:r>
+        <w:rPr>
+          <w:rFonts w:ascii="Segoe UI Symbol" w:hAnsi="Segoe UI Symbol" w:hint="cs"/>
+          <w:sz w:val="40"/>
+          <w:szCs w:val="40"/>
+          <w:rtl/>
+        </w:rPr>
+        <w:t xml:space="preserve"> שלא היית רוצה לשבת בשיחה ולדבר על זה. אני יודע</w:t>
+      </w:r>
+      <w:r>
+        <w:rPr>
+          <w:rFonts w:ascii="Segoe UI Symbol" w:hAnsi="Segoe UI Symbol" w:hint="cs"/>
+          <w:sz w:val="40"/>
+          <w:szCs w:val="40"/>
+          <w:rtl/>
+        </w:rPr>
+        <w:t>ת שהקשבת לכל מילה ומילה ויחסת ל</w:t>
+      </w:r>
+      <w:r>
+        <w:rPr>
+          <w:rFonts w:ascii="Segoe UI Symbol" w:hAnsi="Segoe UI Symbol" w:hint="cs"/>
+          <w:sz w:val="40"/>
+          <w:szCs w:val="40"/>
+          <w:rtl/>
+        </w:rPr>
+        <w:t xml:space="preserve">ה משמעות רבה. אני יודעת שכל מה שאמרתי כאן מסתובב לך בתוך המוח. </w:t>
+      </w:r>
+      <w:r>
+        <w:rPr>
+          <w:rFonts w:ascii="Segoe UI Symbol" w:hAnsi="Segoe UI Symbol" w:hint="cs"/>
+          <w:sz w:val="40"/>
+          <w:szCs w:val="40"/>
+          <w:rtl/>
+        </w:rPr>
+        <w:t>אני הבנתי את הטעויות שלי. אני הבנתי את הסיבה אליהם. ואני</w:t>
+      </w:r>
+      <w:r>
+        <w:rPr>
+          <w:rFonts w:ascii="Segoe UI Symbol" w:hAnsi="Segoe UI Symbol" w:hint="cs"/>
+          <w:sz w:val="40"/>
+          <w:szCs w:val="40"/>
+          <w:rtl/>
+        </w:rPr>
+        <w:t xml:space="preserve"> יודעת שקשה להאמין</w:t>
+      </w:r>
+      <w:r>
+        <w:rPr>
+          <w:rFonts w:ascii="Segoe UI Symbol" w:hAnsi="Segoe UI Symbol" w:hint="cs"/>
+          <w:sz w:val="40"/>
+          <w:szCs w:val="40"/>
+          <w:rtl/>
+        </w:rPr>
+        <w:t>,</w:t>
+      </w:r>
+      <w:r>
+        <w:rPr>
+          <w:rFonts w:ascii="Segoe UI Symbol" w:hAnsi="Segoe UI Symbol" w:hint="cs"/>
+          <w:sz w:val="40"/>
+          <w:szCs w:val="40"/>
+          <w:rtl/>
+        </w:rPr>
+        <w:t xml:space="preserve"> אבל אני </w:t>
+      </w:r>
+      <w:r>
+        <w:rPr>
+          <w:rFonts w:ascii="Segoe UI Symbol" w:hAnsi="Segoe UI Symbol" w:hint="cs"/>
+          <w:sz w:val="40"/>
+          <w:szCs w:val="40"/>
+          <w:rtl/>
+        </w:rPr>
+        <w:t xml:space="preserve">באמת </w:t>
+      </w:r>
+      <w:r>
+        <w:rPr>
+          <w:rFonts w:ascii="Segoe UI Symbol" w:hAnsi="Segoe UI Symbol" w:hint="cs"/>
+          <w:sz w:val="40"/>
+          <w:szCs w:val="40"/>
+          <w:rtl/>
+        </w:rPr>
+        <w:t>מאמינה</w:t>
+      </w:r>
+      <w:r>
+        <w:rPr>
+          <w:rFonts w:ascii="Segoe UI Symbol" w:hAnsi="Segoe UI Symbol" w:hint="cs"/>
+          <w:sz w:val="40"/>
+          <w:szCs w:val="40"/>
+          <w:rtl/>
+        </w:rPr>
+        <w:t xml:space="preserve"> שעכשיו, בגלל</w:t>
+      </w:r>
+      <w:r>
+        <w:rPr>
+          <w:rFonts w:ascii="Segoe UI Symbol" w:hAnsi="Segoe UI Symbol" w:hint="cs"/>
+          <w:sz w:val="40"/>
+          <w:szCs w:val="40"/>
+          <w:rtl/>
+        </w:rPr>
+        <w:t xml:space="preserve"> שהבנתי את הסיבה, דברים יהיו שונים.</w:t>
+      </w:r>
+      <w:r>
+        <w:rPr>
+          <w:rFonts w:ascii="Segoe UI Symbol" w:hAnsi="Segoe UI Symbol" w:hint="cs"/>
+          <w:sz w:val="40"/>
+          <w:szCs w:val="40"/>
+          <w:rtl/>
+        </w:rPr>
+        <w:t xml:space="preserve"> פעם קודמת בחרת שלא להאמין לי ואני לא יכולה להאשים אותך</w:t>
+      </w:r>
+      <w:r>
+        <w:rPr>
+          <w:rFonts w:ascii="Segoe UI Symbol" w:hAnsi="Segoe UI Symbol" w:hint="cs"/>
+          <w:sz w:val="40"/>
+          <w:szCs w:val="40"/>
+          <w:rtl/>
+        </w:rPr>
+        <w:t>,</w:t>
+      </w:r>
+      <w:r>
+        <w:rPr>
+          <w:rFonts w:ascii="Segoe UI Symbol" w:hAnsi="Segoe UI Symbol" w:hint="cs"/>
+          <w:sz w:val="40"/>
+          <w:szCs w:val="40"/>
+          <w:rtl/>
+        </w:rPr>
+        <w:t xml:space="preserve"> ההתנהגות שלי הייתה שונה לגמרי ממה שאמרתי שאני אעשה. אבל אני מאמינה,</w:t>
+      </w:r>
+      <w:r>
+        <w:rPr>
+          <w:rFonts w:ascii="Segoe UI Symbol" w:hAnsi="Segoe UI Symbol" w:hint="cs"/>
+          <w:sz w:val="40"/>
+          <w:szCs w:val="40"/>
+          <w:rtl/>
+        </w:rPr>
+        <w:t xml:space="preserve"> באמת מאמינה,</w:t>
+      </w:r>
+      <w:r>
+        <w:rPr>
+          <w:rFonts w:ascii="Segoe UI Symbol" w:hAnsi="Segoe UI Symbol" w:hint="cs"/>
+          <w:sz w:val="40"/>
+          <w:szCs w:val="40"/>
+          <w:rtl/>
+        </w:rPr>
+        <w:t xml:space="preserve"> שעכשיו </w:t>
+      </w:r>
+      <w:r>
+        <w:rPr>
+          <w:rFonts w:ascii="Segoe UI Symbol" w:hAnsi="Segoe UI Symbol" w:hint="cs"/>
+          <w:sz w:val="40"/>
+          <w:szCs w:val="40"/>
+          <w:rtl/>
+        </w:rPr>
+        <w:t xml:space="preserve">אחרי </w:t>
+      </w:r>
+      <w:r>
+        <w:rPr>
+          <w:rFonts w:ascii="Segoe UI Symbol" w:hAnsi="Segoe UI Symbol" w:hint="cs"/>
+          <w:sz w:val="40"/>
+          <w:szCs w:val="40"/>
+          <w:rtl/>
+        </w:rPr>
+        <w:t>שעשיתי ניתוח משמעותי</w:t>
+      </w:r>
+      <w:r>
+        <w:rPr>
+          <w:rFonts w:ascii="Segoe UI Symbol" w:hAnsi="Segoe UI Symbol" w:hint="cs"/>
+          <w:sz w:val="40"/>
+          <w:szCs w:val="40"/>
+          <w:rtl/>
+        </w:rPr>
+        <w:t>.</w:t>
+      </w:r>
+      <w:r>
+        <w:rPr>
+          <w:rFonts w:ascii="Segoe UI Symbol" w:hAnsi="Segoe UI Symbol" w:hint="cs"/>
+          <w:sz w:val="40"/>
+          <w:szCs w:val="40"/>
+          <w:rtl/>
+        </w:rPr>
+        <w:t xml:space="preserve"> </w:t>
+      </w:r>
+      <w:r>
+        <w:rPr>
+          <w:rFonts w:ascii="Segoe UI Symbol" w:hAnsi="Segoe UI Symbol" w:hint="cs"/>
+          <w:sz w:val="40"/>
+          <w:szCs w:val="40"/>
+          <w:rtl/>
+        </w:rPr>
+        <w:t xml:space="preserve">אחרי </w:t>
+      </w:r>
+      <w:r>
+        <w:rPr>
+          <w:rFonts w:ascii="Segoe UI Symbol" w:hAnsi="Segoe UI Symbol" w:hint="cs"/>
+          <w:sz w:val="40"/>
+          <w:szCs w:val="40"/>
+          <w:rtl/>
+        </w:rPr>
+        <w:t>שבאמת הב</w:t>
+      </w:r>
+      <w:r>
+        <w:rPr>
+          <w:rFonts w:ascii="Segoe UI Symbol" w:hAnsi="Segoe UI Symbol" w:hint="cs"/>
+          <w:sz w:val="40"/>
+          <w:szCs w:val="40"/>
+          <w:rtl/>
+        </w:rPr>
+        <w:t>נתי את הסיבה לכל דבר.</w:t>
+      </w:r>
+      <w:r>
+        <w:rPr>
+          <w:rFonts w:ascii="Segoe UI Symbol" w:hAnsi="Segoe UI Symbol" w:hint="cs"/>
+          <w:sz w:val="40"/>
+          <w:szCs w:val="40"/>
+          <w:rtl/>
+        </w:rPr>
+        <w:t xml:space="preserve"> </w:t>
+      </w:r>
+      <w:r>
+        <w:rPr>
+          <w:rFonts w:ascii="Segoe UI Symbol" w:hAnsi="Segoe UI Symbol" w:hint="cs"/>
+          <w:sz w:val="40"/>
+          <w:szCs w:val="40"/>
+          <w:rtl/>
+        </w:rPr>
+        <w:t>הדברים לא יהיו ככה. אני רוצה שתתני לי עוד הזדמנות ותתני לזה ניסיון. גם אם זה אומר שנדבר פעם בשבועיים. גם אם זה אומר נטו לכתוב הודעות בוקר טוב ולילה טוב.</w:t>
+      </w:r>
+      <w:r>
+        <w:rPr>
+          <w:rFonts w:ascii="Segoe UI Symbol" w:hAnsi="Segoe UI Symbol" w:hint="cs"/>
+          <w:sz w:val="40"/>
+          <w:szCs w:val="40"/>
+          <w:rtl/>
+        </w:rPr>
+        <w:t xml:space="preserve"> גם אם זה אומר רק לשאול איך את פעם ביומיים.</w:t>
+      </w:r>
+    </w:p>
+    <w:p>
+      <w:pPr>
+        <w:rPr>
+          <w:rFonts w:ascii="Segoe UI Symbol" w:hAnsi="Segoe UI Symbol"/>
+          <w:sz w:val="40"/>
+          <w:szCs w:val="40"/>
+          <w:rtl/>
+        </w:rPr>
+      </w:pPr>
+      <w:r>
+        <w:rPr>
+          <w:rFonts w:ascii="Segoe UI Symbol" w:hAnsi="Segoe UI Symbol" w:hint="cs"/>
+          <w:sz w:val="40"/>
+          <w:szCs w:val="40"/>
+          <w:rtl/>
+        </w:rPr>
+        <w:t xml:space="preserve">אני רוצה שנחזור להיות ביחד, מהסיבה הפשוטה שאני יודעת שככל שהשעון מתקתק כך אני הולכת ומאבדת אותך. אני יודעת שככל שהזמן עובר, כך הסיכוי </w:t>
+      </w:r>
+      <w:r>
+        <w:rPr>
+          <w:rFonts w:ascii="Segoe UI Symbol" w:hAnsi="Segoe UI Symbol" w:hint="cs"/>
+          <w:sz w:val="40"/>
+          <w:szCs w:val="40"/>
+          <w:rtl/>
+        </w:rPr>
+        <w:lastRenderedPageBreak/>
+        <w:t>שבאמת יהיה לנו עתיד הולך ודועך. ואני לא רוצה את זה. כי אני רוצה רק אותך. אני אוהבת רק אותך.</w:t>
+      </w:r>
+    </w:p>
+    <w:p>
+      <w:pPr>
+        <w:rPr>
+          <w:rFonts w:ascii="Segoe UI Symbol" w:hAnsi="Segoe UI Symbol"/>
+          <w:sz w:val="40"/>
+          <w:szCs w:val="40"/>
+          <w:rtl/>
+        </w:rPr>
+      </w:pPr>
+      <w:r>
+        <w:rPr>
+          <w:rFonts w:ascii="Segoe UI Symbol" w:hAnsi="Segoe UI Symbol" w:hint="cs"/>
+          <w:sz w:val="40"/>
+          <w:szCs w:val="40"/>
+          <w:rtl/>
+        </w:rPr>
+        <w:t>בכיפור באמת</w:t>
+      </w:r>
+      <w:r>
+        <w:rPr>
+          <w:rFonts w:ascii="Segoe UI Symbol" w:hAnsi="Segoe UI Symbol" w:hint="cs"/>
+          <w:sz w:val="40"/>
+          <w:szCs w:val="40"/>
+          <w:rtl/>
+        </w:rPr>
+        <w:t xml:space="preserve"> הבנתי שגם אני צריכה זמן לעצמי. ובאמת עם הזמן הזה, הצלחתי להבין את הטעויות שלי. כי עכש</w:t>
+      </w:r>
+      <w:r>
+        <w:rPr>
+          <w:rFonts w:ascii="Segoe UI Symbol" w:hAnsi="Segoe UI Symbol" w:hint="cs"/>
+          <w:sz w:val="40"/>
+          <w:szCs w:val="40"/>
+          <w:rtl/>
+        </w:rPr>
+        <w:t>יו במקום לרדוף אחרייך ב</w:t>
+      </w:r>
+      <w:r>
+        <w:rPr>
+          <w:rFonts w:ascii="Segoe UI Symbol" w:hAnsi="Segoe UI Symbol" w:hint="cs"/>
+          <w:sz w:val="40"/>
+          <w:szCs w:val="40"/>
+          <w:rtl/>
+        </w:rPr>
+        <w:t>לבקר אותך</w:t>
+      </w:r>
+      <w:r>
+        <w:rPr>
+          <w:rFonts w:ascii="Segoe UI Symbol" w:hAnsi="Segoe UI Symbol" w:hint="cs"/>
+          <w:sz w:val="40"/>
+          <w:szCs w:val="40"/>
+          <w:rtl/>
+        </w:rPr>
+        <w:t xml:space="preserve"> ואת ההתנהגות שלך</w:t>
+      </w:r>
+      <w:r>
+        <w:rPr>
+          <w:rFonts w:ascii="Segoe UI Symbol" w:hAnsi="Segoe UI Symbol" w:hint="cs"/>
+          <w:sz w:val="40"/>
+          <w:szCs w:val="40"/>
+          <w:rtl/>
+        </w:rPr>
+        <w:t xml:space="preserve">, רדפתי אחרי עצמי </w:t>
+      </w:r>
+      <w:r>
+        <w:rPr>
+          <w:rFonts w:ascii="Segoe UI Symbol" w:hAnsi="Segoe UI Symbol" w:hint="cs"/>
+          <w:sz w:val="40"/>
+          <w:szCs w:val="40"/>
+          <w:rtl/>
+        </w:rPr>
+        <w:t>בלבקר אותי ואת ההתנהגות שלי</w:t>
+      </w:r>
+      <w:r>
+        <w:rPr>
+          <w:rFonts w:ascii="Segoe UI Symbol" w:hAnsi="Segoe UI Symbol" w:hint="cs"/>
+          <w:sz w:val="40"/>
+          <w:szCs w:val="40"/>
+          <w:rtl/>
+        </w:rPr>
+        <w:t>.</w:t>
+      </w:r>
+    </w:p>
+    <w:p>
+      <w:pPr>
+        <w:rPr>
+          <w:rFonts w:ascii="Segoe UI Symbol" w:hAnsi="Segoe UI Symbol"/>
+          <w:sz w:val="40"/>
+          <w:szCs w:val="40"/>
+        </w:rPr>
+      </w:pPr>
+      <w:r>
+        <w:rPr>
+          <w:rFonts w:ascii="Segoe UI Symbol" w:hAnsi="Segoe UI Symbol" w:hint="cs"/>
+          <w:sz w:val="40"/>
+          <w:szCs w:val="40"/>
+          <w:rtl/>
+        </w:rPr>
+        <w:t>אני רוצה לכתוב לך בוקר טוב כל בוקר אני רוצה לכתוב לך לילה טוב כל לילה, גם אם לא נדבר באותו יום בשיחה</w:t>
+      </w:r>
+      <w:r>
+        <w:rPr>
+          <w:rFonts w:ascii="Segoe UI Symbol" w:hAnsi="Segoe UI Symbol" w:hint="cs"/>
+          <w:sz w:val="40"/>
+          <w:szCs w:val="40"/>
+          <w:rtl/>
+        </w:rPr>
+        <w:t>.</w:t>
+      </w:r>
+      <w:r>
+        <w:rPr>
+          <w:rFonts w:ascii="Segoe UI Symbol" w:hAnsi="Segoe UI Symbol" w:hint="cs"/>
+          <w:sz w:val="40"/>
+          <w:szCs w:val="40"/>
+          <w:rtl/>
+        </w:rPr>
+        <w:t xml:space="preserve"> אני רוצה להיות עם היכולת לתקשר </w:t>
+      </w:r>
+      <w:proofErr w:type="spellStart"/>
+      <w:r>
+        <w:rPr>
+          <w:rFonts w:ascii="Segoe UI Symbol" w:hAnsi="Segoe UI Symbol" w:hint="cs"/>
+          <w:sz w:val="40"/>
+          <w:szCs w:val="40"/>
+          <w:rtl/>
+        </w:rPr>
+        <w:t>איתך</w:t>
+      </w:r>
+      <w:proofErr w:type="spellEnd"/>
+      <w:r>
+        <w:rPr>
+          <w:rFonts w:ascii="Segoe UI Symbol" w:hAnsi="Segoe UI Symbol" w:hint="cs"/>
+          <w:sz w:val="40"/>
+          <w:szCs w:val="40"/>
+          <w:rtl/>
+        </w:rPr>
+        <w:t xml:space="preserve">, לשאול מה </w:t>
+      </w:r>
+      <w:proofErr w:type="spellStart"/>
+      <w:r>
+        <w:rPr>
+          <w:rFonts w:ascii="Segoe UI Symbol" w:hAnsi="Segoe UI Symbol" w:hint="cs"/>
+          <w:sz w:val="40"/>
+          <w:szCs w:val="40"/>
+          <w:rtl/>
+        </w:rPr>
+        <w:t>איתך</w:t>
+      </w:r>
+      <w:proofErr w:type="spellEnd"/>
+      <w:r>
+        <w:rPr>
+          <w:rFonts w:ascii="Segoe UI Symbol" w:hAnsi="Segoe UI Symbol" w:hint="cs"/>
+          <w:sz w:val="40"/>
+          <w:szCs w:val="40"/>
+          <w:rtl/>
+        </w:rPr>
+        <w:t xml:space="preserve"> ולאהוב אותך בלי שיגידו לי </w:t>
+      </w:r>
+      <w:r>
+        <w:rPr>
+          <w:rFonts w:ascii="Segoe UI Symbol" w:hAnsi="Segoe UI Symbol" w:hint="cs"/>
+          <w:sz w:val="40"/>
+          <w:szCs w:val="40"/>
+          <w:rtl/>
+        </w:rPr>
+        <w:t>"</w:t>
+      </w:r>
+      <w:r>
+        <w:rPr>
+          <w:rFonts w:ascii="Segoe UI Symbol" w:hAnsi="Segoe UI Symbol" w:hint="cs"/>
+          <w:sz w:val="40"/>
+          <w:szCs w:val="40"/>
+          <w:rtl/>
+        </w:rPr>
+        <w:t>את צריכה לשחרר</w:t>
+      </w:r>
+      <w:r>
+        <w:rPr>
+          <w:rFonts w:ascii="Segoe UI Symbol" w:hAnsi="Segoe UI Symbol" w:hint="cs"/>
+          <w:sz w:val="40"/>
+          <w:szCs w:val="40"/>
+          <w:rtl/>
+        </w:rPr>
+        <w:t>"</w:t>
+      </w:r>
+      <w:r>
+        <w:rPr>
+          <w:rFonts w:ascii="Segoe UI Symbol" w:hAnsi="Segoe UI Symbol" w:hint="cs"/>
+          <w:sz w:val="40"/>
+          <w:szCs w:val="40"/>
+          <w:rtl/>
+        </w:rPr>
+        <w:t>.</w:t>
+      </w:r>
+    </w:p>
+    <w:p>
+      <w:pPr>
+        <w:rPr>
+          <w:rFonts w:ascii="Segoe UI Symbol" w:hAnsi="Segoe UI Symbol"/>
+          <w:sz w:val="40"/>
+          <w:szCs w:val="40"/>
+          <w:rtl/>
+        </w:rPr>
+      </w:pPr>
+      <w:r>
+        <w:rPr>
+          <w:rFonts w:ascii="Segoe UI Symbol" w:hAnsi="Segoe UI Symbol" w:hint="cs"/>
+          <w:sz w:val="40"/>
+          <w:szCs w:val="40"/>
+          <w:rtl/>
+        </w:rPr>
+        <w:t xml:space="preserve">אני לא רוצה לשחרר, כי </w:t>
+      </w:r>
+      <w:r>
+        <w:rPr>
+          <w:rFonts w:ascii="Segoe UI Symbol" w:hAnsi="Segoe UI Symbol" w:hint="cs"/>
+          <w:sz w:val="40"/>
+          <w:szCs w:val="40"/>
+          <w:rtl/>
+        </w:rPr>
+        <w:t>מבחינתי זה</w:t>
+      </w:r>
+      <w:r>
+        <w:rPr>
+          <w:rFonts w:ascii="Segoe UI Symbol" w:hAnsi="Segoe UI Symbol" w:hint="cs"/>
+          <w:sz w:val="40"/>
+          <w:szCs w:val="40"/>
+          <w:rtl/>
+        </w:rPr>
+        <w:t xml:space="preserve"> עדיין לא אבוד. </w:t>
+      </w:r>
+      <w:r>
+        <w:rPr>
+          <w:rFonts w:ascii="Segoe UI Symbol" w:hAnsi="Segoe UI Symbol" w:hint="cs"/>
+          <w:sz w:val="40"/>
+          <w:szCs w:val="40"/>
+          <w:rtl/>
+        </w:rPr>
+        <w:t>אני לא רוצה לשחרר, כי אני באמת מאמינה במה שיש לנו.</w:t>
+      </w:r>
+      <w:r>
+        <w:rPr>
+          <w:rFonts w:ascii="Segoe UI Symbol" w:hAnsi="Segoe UI Symbol" w:hint="cs"/>
+          <w:sz w:val="40"/>
+          <w:szCs w:val="40"/>
+          <w:rtl/>
+        </w:rPr>
+        <w:t xml:space="preserve"> אני באמת הצלחתי להפנים דברים. להסתכל על הטעויות שלי וללמוד מהם.</w:t>
+      </w:r>
+    </w:p>
+    <w:p>
+      <w:pPr>
+        <w:rPr>
+          <w:rFonts w:ascii="Segoe UI Symbol" w:hAnsi="Segoe UI Symbol"/>
+          <w:sz w:val="40"/>
+          <w:szCs w:val="40"/>
+          <w:rtl/>
+        </w:rPr>
+      </w:pPr>
+      <w:r>
+        <w:rPr>
+          <w:rFonts w:ascii="Segoe UI Symbol" w:hAnsi="Segoe UI Symbol" w:hint="cs"/>
+          <w:sz w:val="40"/>
+          <w:szCs w:val="40"/>
+          <w:rtl/>
+        </w:rPr>
+        <w:t xml:space="preserve">בסופו של דבר אני לא יכולה להכריח אותך לעשות </w:t>
+      </w:r>
+      <w:r>
+        <w:rPr>
+          <w:rFonts w:ascii="Segoe UI Symbol" w:hAnsi="Segoe UI Symbol" w:hint="cs"/>
+          <w:sz w:val="40"/>
+          <w:szCs w:val="40"/>
+          <w:rtl/>
+        </w:rPr>
+        <w:t>כלום.</w:t>
+      </w:r>
+      <w:r>
+        <w:rPr>
+          <w:rFonts w:ascii="Segoe UI Symbol" w:hAnsi="Segoe UI Symbol" w:hint="cs"/>
+          <w:sz w:val="40"/>
+          <w:szCs w:val="40"/>
+          <w:rtl/>
+        </w:rPr>
+        <w:t xml:space="preserve"> אבל אני באמת רוצה שתשקלי לחזור ביחד.</w:t>
+      </w:r>
+    </w:p>
+    <w:p>
+      <w:pPr>
+        <w:rPr>
+          <w:rFonts w:ascii="Segoe UI Symbol" w:hAnsi="Segoe UI Symbol"/>
+          <w:sz w:val="40"/>
+          <w:szCs w:val="40"/>
+          <w:rtl/>
+        </w:rPr>
+      </w:pPr>
+      <w:r>
+        <w:rPr>
+          <w:rFonts w:ascii="Segoe UI Symbol" w:hAnsi="Segoe UI Symbol" w:hint="cs"/>
+          <w:sz w:val="40"/>
+          <w:szCs w:val="40"/>
+          <w:rtl/>
+        </w:rPr>
+        <w:t>אכפת לי ממה שהיה לנו ואני באמת לא רוצה להאמין שזה נגמר. את יכולה להגיד איליי את סתם מכחישה. אולי זה נכון. זאת כן בסופו של דבר דרך של הכחשה. אבל אני באמת מאמינה בזה שאני אומרת שעדיין יש לנו סיכוי. אני באה ועושה את כל זה, שופכת את כל כולי רק בשביל שתחזרי להיות איתי ביחד.</w:t>
+      </w:r>
+      <w:r>
+        <w:rPr>
+          <w:rFonts w:ascii="Segoe UI Symbol" w:hAnsi="Segoe UI Symbol" w:hint="cs"/>
+          <w:sz w:val="40"/>
+          <w:szCs w:val="40"/>
+          <w:rtl/>
+        </w:rPr>
+        <w:t xml:space="preserve"> אני באמת מבקשת ממך, אם את עדיין אוהבת אותי, תני לי עוד </w:t>
+      </w:r>
+      <w:r>
+        <w:rPr>
+          <w:rFonts w:ascii="Segoe UI Symbol" w:hAnsi="Segoe UI Symbol" w:hint="cs"/>
+          <w:sz w:val="40"/>
+          <w:szCs w:val="40"/>
+          <w:rtl/>
+        </w:rPr>
+        <w:lastRenderedPageBreak/>
+        <w:t>הזדמנות ואני מבטיחה לך שנלך הכי לאט שאפשר, כמה שתצטרכי.</w:t>
+      </w:r>
+    </w:p>
+    <w:p>
+      <w:pPr>
+        <w:rPr>
+          <w:rFonts w:ascii="Segoe UI Symbol" w:hAnsi="Segoe UI Symbol"/>
+          <w:sz w:val="40"/>
+          <w:szCs w:val="40"/>
           <w:rtl/>
         </w:rPr>
       </w:pPr>
       <w:bookmarkStart w:id="0" w:name="_GoBack"/>
       <w:bookmarkEnd w:id="0"/>
-      <w:r>
-        <w:rPr>
-          <w:rFonts w:ascii="Segoe UI Symbol" w:hAnsi="Segoe UI Symbol" w:hint="cs"/>
-          <w:sz w:val="40"/>
-          <w:szCs w:val="40"/>
-          <w:highlight w:val="yellow"/>
-          <w:rtl/>
-        </w:rPr>
-        <w:t xml:space="preserve">דבר </w:t>
-      </w:r>
-      <w:r>
-        <w:rPr>
-          <w:rFonts w:ascii="Segoe UI Symbol" w:hAnsi="Segoe UI Symbol" w:hint="cs"/>
-          <w:sz w:val="40"/>
-          <w:szCs w:val="40"/>
-          <w:highlight w:val="yellow"/>
-          <w:rtl/>
-        </w:rPr>
-        <w:t>תשיעי</w:t>
-      </w:r>
-      <w:r>
-        <w:rPr>
-          <w:rFonts w:ascii="Segoe UI Symbol" w:hAnsi="Segoe UI Symbol" w:hint="cs"/>
-          <w:sz w:val="40"/>
-          <w:szCs w:val="40"/>
-          <w:highlight w:val="yellow"/>
-          <w:rtl/>
-        </w:rPr>
-        <w:t xml:space="preserve">, הפרידה. כמו שכבר אמרתי, אני ידעתי שזה הנושא שתדברי איתי עליו. פשוט לא ידעתי מה תגידי כי כמו שכבר אמרתי, לא חיברתי בין כל הדברים. כמובן, שההתנהגות שלי הייתה מה שגרם לך בסופו של דבר להגיע להחלטה הזאת. זה פגע בך. אני נפגעתי. נמאס לך להרגיש חייבת לדבר איתי. פשוט רציתי שהסיוט הזה יגמר. לא רציתי לחשוב שזה </w:t>
-      </w:r>
-      <w:proofErr w:type="spellStart"/>
-      <w:r>
-        <w:rPr>
-          <w:rFonts w:ascii="Segoe UI Symbol" w:hAnsi="Segoe UI Symbol" w:hint="cs"/>
-          <w:sz w:val="40"/>
-          <w:szCs w:val="40"/>
-          <w:highlight w:val="yellow"/>
-          <w:rtl/>
-        </w:rPr>
-        <w:t>אמיתי</w:t>
-      </w:r>
-      <w:proofErr w:type="spellEnd"/>
-      <w:r>
-        <w:rPr>
-          <w:rFonts w:ascii="Segoe UI Symbol" w:hAnsi="Segoe UI Symbol" w:hint="cs"/>
-          <w:sz w:val="40"/>
-          <w:szCs w:val="40"/>
-          <w:highlight w:val="yellow"/>
-          <w:rtl/>
-        </w:rPr>
-        <w:t xml:space="preserve">. לא האמנתי שזאת המציאות. שאת רוצה להיפרד. </w:t>
-      </w:r>
-      <w:proofErr w:type="spellStart"/>
-      <w:r>
-        <w:rPr>
-          <w:rFonts w:ascii="Segoe UI Symbol" w:hAnsi="Segoe UI Symbol" w:hint="cs"/>
-          <w:sz w:val="40"/>
-          <w:szCs w:val="40"/>
-          <w:highlight w:val="yellow"/>
-          <w:rtl/>
-        </w:rPr>
-        <w:t>שויתרת</w:t>
-      </w:r>
-      <w:proofErr w:type="spellEnd"/>
-      <w:r>
-        <w:rPr>
-          <w:rFonts w:ascii="Segoe UI Symbol" w:hAnsi="Segoe UI Symbol" w:hint="cs"/>
-          <w:sz w:val="40"/>
-          <w:szCs w:val="40"/>
-          <w:highlight w:val="yellow"/>
-          <w:rtl/>
-        </w:rPr>
-        <w:t xml:space="preserve"> על כל מה שבנינו במשך יותר משנתיים. אבל ככה גרמתי לך להרגיש. </w:t>
-      </w:r>
-      <w:r>
-        <w:rPr>
-          <w:rFonts w:ascii="Segoe UI Symbol" w:hAnsi="Segoe UI Symbol" w:hint="cs"/>
-          <w:sz w:val="40"/>
-          <w:szCs w:val="40"/>
-          <w:highlight w:val="yellow"/>
-          <w:rtl/>
-        </w:rPr>
-        <w:t>בחרת שלא להאמין לי</w:t>
-      </w:r>
-      <w:r>
-        <w:rPr>
-          <w:rFonts w:ascii="Segoe UI Symbol" w:hAnsi="Segoe UI Symbol" w:hint="cs"/>
-          <w:sz w:val="40"/>
-          <w:szCs w:val="40"/>
-          <w:highlight w:val="yellow"/>
-          <w:rtl/>
-        </w:rPr>
-        <w:t xml:space="preserve"> שאני יכולה להכיל לא לדבר אחת עם השנייה</w:t>
-      </w:r>
-      <w:r>
-        <w:rPr>
-          <w:rFonts w:ascii="Segoe UI Symbol" w:hAnsi="Segoe UI Symbol" w:hint="cs"/>
-          <w:sz w:val="40"/>
-          <w:szCs w:val="40"/>
-          <w:highlight w:val="yellow"/>
-          <w:rtl/>
-        </w:rPr>
-        <w:t>.</w:t>
-      </w:r>
-      <w:r>
-        <w:rPr>
-          <w:rFonts w:ascii="Segoe UI Symbol" w:hAnsi="Segoe UI Symbol" w:hint="cs"/>
-          <w:sz w:val="40"/>
-          <w:szCs w:val="40"/>
-          <w:highlight w:val="yellow"/>
-          <w:rtl/>
-        </w:rPr>
-        <w:t xml:space="preserve"> זה נכון, אני באמת יכולה להכיל את זה. פשוט עד אותו רגע לא הייתה לי את ההבנה. עד אותו הרגע לא היה לי את חיבור הנקודות. אני התחלתי להתרגל לסיטואציה, זה לא היה קשה בשבילי באמת להמשיך ככה. הסיבה שהתנהגתי איך שהתנהגתי זה כי לא הבנתי למה זה צריך להיות ככה. לא הייתה בינינו תקשורת. ואז כשהסברת את </w:t>
-      </w:r>
-      <w:proofErr w:type="spellStart"/>
-      <w:r>
-        <w:rPr>
-          <w:rFonts w:ascii="Segoe UI Symbol" w:hAnsi="Segoe UI Symbol" w:hint="cs"/>
-          <w:sz w:val="40"/>
-          <w:szCs w:val="40"/>
-          <w:highlight w:val="yellow"/>
-          <w:rtl/>
-        </w:rPr>
-        <w:t>הכל</w:t>
-      </w:r>
-      <w:proofErr w:type="spellEnd"/>
-      <w:r>
-        <w:rPr>
-          <w:rFonts w:ascii="Segoe UI Symbol" w:hAnsi="Segoe UI Symbol" w:hint="cs"/>
-          <w:sz w:val="40"/>
-          <w:szCs w:val="40"/>
-          <w:highlight w:val="yellow"/>
-          <w:rtl/>
-        </w:rPr>
-        <w:t xml:space="preserve"> הבנתי. </w:t>
-      </w:r>
-      <w:r>
-        <w:rPr>
-          <w:rFonts w:ascii="Segoe UI Symbol" w:hAnsi="Segoe UI Symbol" w:hint="cs"/>
-          <w:sz w:val="40"/>
-          <w:szCs w:val="40"/>
-          <w:highlight w:val="yellow"/>
-          <w:rtl/>
-        </w:rPr>
-        <w:t>וברגע שהבנתי זה היה פשוט.</w:t>
-      </w:r>
-      <w:r>
-        <w:rPr>
-          <w:rFonts w:ascii="Segoe UI Symbol" w:hAnsi="Segoe UI Symbol" w:hint="cs"/>
-          <w:sz w:val="40"/>
-          <w:szCs w:val="40"/>
-          <w:highlight w:val="yellow"/>
-          <w:rtl/>
-        </w:rPr>
-        <w:t xml:space="preserve"> </w:t>
-      </w:r>
-      <w:r>
-        <w:rPr>
-          <w:rFonts w:ascii="Segoe UI Symbol" w:hAnsi="Segoe UI Symbol" w:hint="cs"/>
-          <w:sz w:val="40"/>
-          <w:szCs w:val="40"/>
-          <w:highlight w:val="yellow"/>
-          <w:rtl/>
-        </w:rPr>
-        <w:t xml:space="preserve">אבל בחרת שלא להאמין לי. אני לא יכולה להאשים אותך, הייתי מאוד חצופה ותוקפנית ולא ידעת למה. אני ידעתי למה, אבל את לא. את ידעת למה את מתנהגת ככה אבל אני לא. וכל זה נבע </w:t>
-      </w:r>
-      <w:r>
-        <w:rPr>
-          <w:rFonts w:ascii="Segoe UI Symbol" w:hAnsi="Segoe UI Symbol" w:hint="cs"/>
-          <w:sz w:val="40"/>
-          <w:szCs w:val="40"/>
-          <w:highlight w:val="yellow"/>
-          <w:rtl/>
-        </w:rPr>
-        <w:t>מחוסר תקשורת. שחוסר התקשורת נבע</w:t>
-      </w:r>
-      <w:r>
-        <w:rPr>
-          <w:rFonts w:ascii="Segoe UI Symbol" w:hAnsi="Segoe UI Symbol" w:hint="cs"/>
-          <w:sz w:val="40"/>
-          <w:szCs w:val="40"/>
-          <w:highlight w:val="yellow"/>
-          <w:rtl/>
-        </w:rPr>
-        <w:t xml:space="preserve"> מכל העניין של השינוי. זה כאילו אני מנסה לחשוב על איך </w:t>
-      </w:r>
-      <w:r>
-        <w:rPr>
-          <w:rFonts w:ascii="Segoe UI Symbol" w:hAnsi="Segoe UI Symbol" w:hint="cs"/>
-          <w:sz w:val="40"/>
-          <w:szCs w:val="40"/>
-          <w:highlight w:val="yellow"/>
-          <w:rtl/>
-        </w:rPr>
-        <w:lastRenderedPageBreak/>
-        <w:t>היה אפשר לפתור את זה אבל זה מרגיש בלתי אפשרי. אולי אם היית מדברת איתי שוב פעם על זה שאת שוקלת להיפרד והיית מסבירה בדיוק כמו שהסברת רק בלי ההחלטה הסופית שאת הולכת להיפרד ממני. זה בדיוק למה רציתי להילחם שתתני לי עוד הזדמנות. כי ברגע שהגיעה ההבנה ידעתי שמשם אין יותר בעיה.</w:t>
-      </w:r>
-    </w:p>
-    <w:p>
-      <w:pPr>
-        <w:rPr>
-          <w:rFonts w:ascii="Segoe UI Symbol" w:hAnsi="Segoe UI Symbol"/>
-          <w:sz w:val="40"/>
-          <w:szCs w:val="40"/>
-          <w:highlight w:val="yellow"/>
-          <w:rtl/>
-        </w:rPr>
-      </w:pPr>
-      <w:r>
-        <w:rPr>
-          <w:rFonts w:ascii="Segoe UI Symbol" w:hAnsi="Segoe UI Symbol" w:hint="cs"/>
-          <w:sz w:val="40"/>
-          <w:szCs w:val="40"/>
-          <w:highlight w:val="yellow"/>
-          <w:rtl/>
-        </w:rPr>
-        <w:t xml:space="preserve">אבל זה לא קרה. </w:t>
-      </w:r>
-    </w:p>
-    <w:p>
-      <w:pPr>
-        <w:rPr>
-          <w:rFonts w:ascii="Segoe UI Symbol" w:hAnsi="Segoe UI Symbol"/>
-          <w:sz w:val="40"/>
-          <w:szCs w:val="40"/>
-          <w:highlight w:val="yellow"/>
-          <w:rtl/>
-        </w:rPr>
-      </w:pPr>
-      <w:r>
-        <w:rPr>
-          <w:rFonts w:ascii="Segoe UI Symbol" w:hAnsi="Segoe UI Symbol" w:hint="cs"/>
-          <w:sz w:val="40"/>
-          <w:szCs w:val="40"/>
-          <w:highlight w:val="yellow"/>
-          <w:rtl/>
-        </w:rPr>
-        <w:t>ו</w:t>
-      </w:r>
-      <w:r>
-        <w:rPr>
-          <w:rFonts w:ascii="Segoe UI Symbol" w:hAnsi="Segoe UI Symbol" w:hint="cs"/>
-          <w:sz w:val="40"/>
-          <w:szCs w:val="40"/>
-          <w:highlight w:val="yellow"/>
-          <w:rtl/>
-        </w:rPr>
-        <w:t>ב</w:t>
-      </w:r>
-      <w:r>
-        <w:rPr>
-          <w:rFonts w:ascii="Segoe UI Symbol" w:hAnsi="Segoe UI Symbol" w:hint="cs"/>
-          <w:sz w:val="40"/>
-          <w:szCs w:val="40"/>
-          <w:highlight w:val="yellow"/>
-          <w:rtl/>
-        </w:rPr>
-        <w:t>סופו של יום,</w:t>
-      </w:r>
-      <w:r>
-        <w:rPr>
-          <w:rFonts w:ascii="Segoe UI Symbol" w:hAnsi="Segoe UI Symbol" w:hint="cs"/>
-          <w:sz w:val="40"/>
-          <w:szCs w:val="40"/>
-          <w:highlight w:val="yellow"/>
-          <w:rtl/>
-        </w:rPr>
-        <w:t xml:space="preserve"> </w:t>
-      </w:r>
-      <w:r>
-        <w:rPr>
-          <w:rFonts w:ascii="Segoe UI Symbol" w:hAnsi="Segoe UI Symbol" w:hint="cs"/>
-          <w:sz w:val="40"/>
-          <w:szCs w:val="40"/>
-          <w:highlight w:val="yellow"/>
-          <w:rtl/>
-        </w:rPr>
-        <w:t>ויתרת עליי ועל מה שהיה לנו.</w:t>
-      </w:r>
-    </w:p>
-    <w:p>
-      <w:pPr>
-        <w:rPr>
-          <w:rFonts w:ascii="Segoe UI Symbol" w:hAnsi="Segoe UI Symbol"/>
-          <w:sz w:val="40"/>
-          <w:szCs w:val="40"/>
-          <w:rtl/>
-        </w:rPr>
-      </w:pPr>
-      <w:r>
-        <w:rPr>
-          <w:rFonts w:ascii="Segoe UI Symbol" w:hAnsi="Segoe UI Symbol" w:hint="cs"/>
-          <w:sz w:val="40"/>
-          <w:szCs w:val="40"/>
-          <w:highlight w:val="yellow"/>
-          <w:rtl/>
-        </w:rPr>
-        <w:t>אני לא א</w:t>
-      </w:r>
-      <w:r>
-        <w:rPr>
-          <w:rFonts w:ascii="Segoe UI Symbol" w:hAnsi="Segoe UI Symbol" w:hint="cs"/>
-          <w:sz w:val="40"/>
-          <w:szCs w:val="40"/>
-          <w:highlight w:val="yellow"/>
-          <w:rtl/>
-        </w:rPr>
-        <w:t>ומרת שזאת אשמתך. להפך, אני לוקחת את זה על עצמי</w:t>
-      </w:r>
-      <w:r>
-        <w:rPr>
-          <w:rFonts w:ascii="Segoe UI Symbol" w:hAnsi="Segoe UI Symbol" w:hint="cs"/>
-          <w:sz w:val="40"/>
-          <w:szCs w:val="40"/>
-          <w:highlight w:val="yellow"/>
-          <w:rtl/>
-        </w:rPr>
-        <w:t xml:space="preserve">. יכולתי לנסות להבין בעצמי את הסיבה </w:t>
-      </w:r>
-      <w:proofErr w:type="spellStart"/>
-      <w:r>
-        <w:rPr>
-          <w:rFonts w:ascii="Segoe UI Symbol" w:hAnsi="Segoe UI Symbol" w:hint="cs"/>
-          <w:sz w:val="40"/>
-          <w:szCs w:val="40"/>
-          <w:highlight w:val="yellow"/>
-          <w:rtl/>
-        </w:rPr>
-        <w:t>להכל</w:t>
-      </w:r>
-      <w:proofErr w:type="spellEnd"/>
-      <w:r>
-        <w:rPr>
-          <w:rFonts w:ascii="Segoe UI Symbol" w:hAnsi="Segoe UI Symbol" w:hint="cs"/>
-          <w:sz w:val="40"/>
-          <w:szCs w:val="40"/>
-          <w:highlight w:val="yellow"/>
-          <w:rtl/>
-        </w:rPr>
-        <w:t xml:space="preserve"> אבל זה לא קרה. רק אחרי שדיברת ואמרת את המילה האחרונה הבנתי. רק כשזה היה מאוחר מדי בכדי להבין ולנסות לשנות דברים. וניסיתי. והייתה בי תקווה שתשני את דעתך. אבל זה לא קרה.</w:t>
-      </w:r>
-    </w:p>
-    <w:p>
-      <w:pPr>
-        <w:rPr>
-          <w:rFonts w:ascii="Segoe UI Symbol" w:hAnsi="Segoe UI Symbol"/>
-          <w:sz w:val="40"/>
-          <w:szCs w:val="40"/>
-        </w:rPr>
-      </w:pPr>
-    </w:p>
-    <w:p>
-      <w:pPr>
-        <w:rPr>
-          <w:rFonts w:ascii="Segoe UI Symbol" w:hAnsi="Segoe UI Symbol"/>
-          <w:sz w:val="40"/>
-          <w:szCs w:val="40"/>
-          <w:rtl/>
-        </w:rPr>
-      </w:pPr>
-      <w:r>
-        <w:rPr>
-          <w:rFonts w:ascii="Segoe UI Symbol" w:hAnsi="Segoe UI Symbol" w:hint="cs"/>
-          <w:sz w:val="40"/>
-          <w:szCs w:val="40"/>
-          <w:rtl/>
-        </w:rPr>
-        <w:t>אני חושבת שמה שהופך את זה לכל כך קשה בשבילי זה העובדה שבתחילת המערכת יחסים שלנו, למרות שבקושי הכרתי אותך ולא ידעתי בכלל מה אני עושה</w:t>
-      </w:r>
-      <w:r>
-        <w:rPr>
-          <w:rFonts w:ascii="Segoe UI Symbol" w:hAnsi="Segoe UI Symbol" w:hint="cs"/>
-          <w:sz w:val="40"/>
-          <w:szCs w:val="40"/>
-          <w:rtl/>
-        </w:rPr>
-        <w:t>. עדיין בכלל לא עיכלתי את מה שקרה.</w:t>
-      </w:r>
-      <w:r>
-        <w:rPr>
-          <w:rFonts w:ascii="Segoe UI Symbol" w:hAnsi="Segoe UI Symbol" w:hint="cs"/>
-          <w:sz w:val="40"/>
-          <w:szCs w:val="40"/>
-          <w:rtl/>
-        </w:rPr>
-        <w:t xml:space="preserve"> בחרתי בך, מנגד למה </w:t>
-      </w:r>
-      <w:proofErr w:type="spellStart"/>
-      <w:r>
-        <w:rPr>
-          <w:rFonts w:ascii="Segoe UI Symbol" w:hAnsi="Segoe UI Symbol" w:hint="cs"/>
-          <w:sz w:val="40"/>
-          <w:szCs w:val="40"/>
-          <w:rtl/>
-        </w:rPr>
-        <w:t>שאמא</w:t>
-      </w:r>
-      <w:proofErr w:type="spellEnd"/>
-      <w:r>
-        <w:rPr>
-          <w:rFonts w:ascii="Segoe UI Symbol" w:hAnsi="Segoe UI Symbol" w:hint="cs"/>
-          <w:sz w:val="40"/>
-          <w:szCs w:val="40"/>
-          <w:rtl/>
-        </w:rPr>
-        <w:t xml:space="preserve"> שלי ביקשה ממני</w:t>
-      </w:r>
-      <w:r>
-        <w:rPr>
-          <w:rFonts w:ascii="Segoe UI Symbol" w:hAnsi="Segoe UI Symbol" w:hint="cs"/>
-          <w:sz w:val="40"/>
-          <w:szCs w:val="40"/>
-          <w:rtl/>
-        </w:rPr>
-        <w:t>.</w:t>
-      </w:r>
-      <w:r>
-        <w:rPr>
-          <w:rFonts w:ascii="Segoe UI Symbol" w:hAnsi="Segoe UI Symbol" w:hint="cs"/>
-          <w:sz w:val="40"/>
-          <w:szCs w:val="40"/>
-          <w:rtl/>
-        </w:rPr>
-        <w:t xml:space="preserve"> שיקרתי כל התקופה שהיינו ביחד רק כדי להישאר </w:t>
-      </w:r>
-      <w:proofErr w:type="spellStart"/>
-      <w:r>
-        <w:rPr>
-          <w:rFonts w:ascii="Segoe UI Symbol" w:hAnsi="Segoe UI Symbol" w:hint="cs"/>
-          <w:sz w:val="40"/>
-          <w:szCs w:val="40"/>
-          <w:rtl/>
-        </w:rPr>
-        <w:t>איתך</w:t>
-      </w:r>
-      <w:proofErr w:type="spellEnd"/>
-      <w:r>
-        <w:rPr>
-          <w:rFonts w:ascii="Segoe UI Symbol" w:hAnsi="Segoe UI Symbol" w:hint="cs"/>
-          <w:sz w:val="40"/>
-          <w:szCs w:val="40"/>
-          <w:rtl/>
-        </w:rPr>
-        <w:t>.</w:t>
-      </w:r>
-    </w:p>
-    <w:p>
-      <w:pPr>
-        <w:rPr>
-          <w:rFonts w:ascii="Segoe UI Symbol" w:hAnsi="Segoe UI Symbol"/>
-          <w:sz w:val="40"/>
-          <w:szCs w:val="40"/>
-          <w:rtl/>
-        </w:rPr>
-      </w:pPr>
-    </w:p>
-    <w:p>
-      <w:pPr>
-        <w:rPr>
-          <w:rFonts w:ascii="Segoe UI Symbol" w:hAnsi="Segoe UI Symbol"/>
-          <w:sz w:val="40"/>
-          <w:szCs w:val="40"/>
-          <w:rtl/>
-        </w:rPr>
-      </w:pPr>
-      <w:r>
-        <w:rPr>
-          <w:rFonts w:ascii="Segoe UI Symbol" w:hAnsi="Segoe UI Symbol" w:hint="cs"/>
-          <w:sz w:val="40"/>
-          <w:szCs w:val="40"/>
-          <w:rtl/>
-        </w:rPr>
-        <w:t>אני אוהבת אותך</w:t>
-      </w:r>
-      <w:r>
-        <w:rPr>
-          <w:rFonts w:ascii="Segoe UI Symbol" w:hAnsi="Segoe UI Symbol" w:hint="cs"/>
-          <w:sz w:val="40"/>
-          <w:szCs w:val="40"/>
-          <w:rtl/>
-        </w:rPr>
-        <w:t xml:space="preserve"> </w:t>
-      </w:r>
-      <w:proofErr w:type="spellStart"/>
-      <w:r>
-        <w:rPr>
-          <w:rFonts w:ascii="Segoe UI Symbol" w:hAnsi="Segoe UI Symbol" w:hint="cs"/>
-          <w:sz w:val="40"/>
-          <w:szCs w:val="40"/>
-          <w:rtl/>
-        </w:rPr>
-        <w:t>לירלי</w:t>
-      </w:r>
-      <w:proofErr w:type="spellEnd"/>
-      <w:r>
-        <w:rPr>
-          <w:rFonts w:ascii="Segoe UI Symbol" w:hAnsi="Segoe UI Symbol" w:hint="cs"/>
-          <w:sz w:val="40"/>
-          <w:szCs w:val="40"/>
-          <w:rtl/>
-        </w:rPr>
-        <w:t xml:space="preserve">. </w:t>
-      </w:r>
-      <w:r>
-        <w:rPr>
-          <w:rFonts w:ascii="Segoe UI Symbol" w:hAnsi="Segoe UI Symbol" w:hint="cs"/>
-          <w:sz w:val="40"/>
-          <w:szCs w:val="40"/>
-          <w:rtl/>
-        </w:rPr>
-        <w:t xml:space="preserve">אני רוצה להיות </w:t>
-      </w:r>
-      <w:proofErr w:type="spellStart"/>
-      <w:r>
-        <w:rPr>
-          <w:rFonts w:ascii="Segoe UI Symbol" w:hAnsi="Segoe UI Symbol" w:hint="cs"/>
-          <w:sz w:val="40"/>
-          <w:szCs w:val="40"/>
-          <w:rtl/>
-        </w:rPr>
-        <w:t>איתך</w:t>
-      </w:r>
-      <w:proofErr w:type="spellEnd"/>
-      <w:r>
-        <w:rPr>
-          <w:rFonts w:ascii="Segoe UI Symbol" w:hAnsi="Segoe UI Symbol" w:hint="cs"/>
-          <w:sz w:val="40"/>
-          <w:szCs w:val="40"/>
-          <w:rtl/>
-        </w:rPr>
-        <w:t xml:space="preserve">, אני רוצה עתיד </w:t>
-      </w:r>
-      <w:proofErr w:type="spellStart"/>
-      <w:r>
-        <w:rPr>
-          <w:rFonts w:ascii="Segoe UI Symbol" w:hAnsi="Segoe UI Symbol" w:hint="cs"/>
-          <w:sz w:val="40"/>
-          <w:szCs w:val="40"/>
-          <w:rtl/>
-        </w:rPr>
-        <w:t>איתך</w:t>
-      </w:r>
-      <w:proofErr w:type="spellEnd"/>
-      <w:r>
-        <w:rPr>
-          <w:rFonts w:ascii="Segoe UI Symbol" w:hAnsi="Segoe UI Symbol" w:hint="cs"/>
-          <w:sz w:val="40"/>
-          <w:szCs w:val="40"/>
-          <w:rtl/>
-        </w:rPr>
-        <w:t xml:space="preserve">, אני רוצה להתחתן </w:t>
-      </w:r>
-      <w:proofErr w:type="spellStart"/>
-      <w:r>
-        <w:rPr>
-          <w:rFonts w:ascii="Segoe UI Symbol" w:hAnsi="Segoe UI Symbol" w:hint="cs"/>
-          <w:sz w:val="40"/>
-          <w:szCs w:val="40"/>
-          <w:rtl/>
-        </w:rPr>
-        <w:t>איתך</w:t>
-      </w:r>
-      <w:proofErr w:type="spellEnd"/>
-      <w:r>
-        <w:rPr>
-          <w:rFonts w:ascii="Segoe UI Symbol" w:hAnsi="Segoe UI Symbol" w:hint="cs"/>
-          <w:sz w:val="40"/>
-          <w:szCs w:val="40"/>
-          <w:rtl/>
-        </w:rPr>
-        <w:t xml:space="preserve">. אני רוצה </w:t>
-      </w:r>
-      <w:r>
-        <w:rPr>
-          <w:rFonts w:ascii="Segoe UI Symbol" w:hAnsi="Segoe UI Symbol" w:hint="cs"/>
-          <w:sz w:val="40"/>
-          <w:szCs w:val="40"/>
-          <w:rtl/>
-        </w:rPr>
-        <w:lastRenderedPageBreak/>
-        <w:t xml:space="preserve">כל בוקר לקום במיטה לידך, אני רוצה להזדקן </w:t>
-      </w:r>
-      <w:proofErr w:type="spellStart"/>
-      <w:r>
-        <w:rPr>
-          <w:rFonts w:ascii="Segoe UI Symbol" w:hAnsi="Segoe UI Symbol" w:hint="cs"/>
-          <w:sz w:val="40"/>
-          <w:szCs w:val="40"/>
-          <w:rtl/>
-        </w:rPr>
-        <w:t>איתך</w:t>
-      </w:r>
-      <w:proofErr w:type="spellEnd"/>
-      <w:r>
-        <w:rPr>
-          <w:rFonts w:ascii="Segoe UI Symbol" w:hAnsi="Segoe UI Symbol" w:hint="cs"/>
-          <w:sz w:val="40"/>
-          <w:szCs w:val="40"/>
-          <w:rtl/>
-        </w:rPr>
-        <w:t xml:space="preserve"> ורק </w:t>
-      </w:r>
-      <w:proofErr w:type="spellStart"/>
-      <w:r>
-        <w:rPr>
-          <w:rFonts w:ascii="Segoe UI Symbol" w:hAnsi="Segoe UI Symbol" w:hint="cs"/>
-          <w:sz w:val="40"/>
-          <w:szCs w:val="40"/>
-          <w:rtl/>
-        </w:rPr>
-        <w:t>איתך</w:t>
-      </w:r>
-      <w:proofErr w:type="spellEnd"/>
-      <w:r>
-        <w:rPr>
-          <w:rFonts w:ascii="Segoe UI Symbol" w:hAnsi="Segoe UI Symbol" w:hint="cs"/>
-          <w:sz w:val="40"/>
-          <w:szCs w:val="40"/>
-          <w:rtl/>
-        </w:rPr>
-        <w:t>.</w:t>
-      </w:r>
-    </w:p>
-    <w:p>
-      <w:pPr>
-        <w:rPr>
-          <w:rFonts w:ascii="Segoe UI Symbol" w:hAnsi="Segoe UI Symbol"/>
-          <w:sz w:val="40"/>
-          <w:szCs w:val="40"/>
-          <w:rtl/>
-        </w:rPr>
-      </w:pPr>
-      <w:r>
-        <w:rPr>
-          <w:rFonts w:ascii="Segoe UI Symbol" w:hAnsi="Segoe UI Symbol" w:hint="cs"/>
-          <w:sz w:val="40"/>
-          <w:szCs w:val="40"/>
-          <w:rtl/>
-        </w:rPr>
-        <w:t xml:space="preserve">כל הפעמים שאמרתי שאני רוצה עתיד ואני רוצה להתחתן </w:t>
-      </w:r>
-      <w:proofErr w:type="spellStart"/>
-      <w:r>
-        <w:rPr>
-          <w:rFonts w:ascii="Segoe UI Symbol" w:hAnsi="Segoe UI Symbol" w:hint="cs"/>
-          <w:sz w:val="40"/>
-          <w:szCs w:val="40"/>
-          <w:rtl/>
-        </w:rPr>
-        <w:t>איתך</w:t>
-      </w:r>
-      <w:proofErr w:type="spellEnd"/>
-      <w:r>
-        <w:rPr>
-          <w:rFonts w:ascii="Segoe UI Symbol" w:hAnsi="Segoe UI Symbol" w:hint="cs"/>
-          <w:sz w:val="40"/>
-          <w:szCs w:val="40"/>
-          <w:rtl/>
-        </w:rPr>
-        <w:t xml:space="preserve"> הייתי רצינית, כי אני באמת רוצה. כל שניה בזוגיות </w:t>
-      </w:r>
-      <w:proofErr w:type="spellStart"/>
-      <w:r>
-        <w:rPr>
-          <w:rFonts w:ascii="Segoe UI Symbol" w:hAnsi="Segoe UI Symbol" w:hint="cs"/>
-          <w:sz w:val="40"/>
-          <w:szCs w:val="40"/>
-          <w:rtl/>
-        </w:rPr>
-        <w:t>איתך</w:t>
-      </w:r>
-      <w:proofErr w:type="spellEnd"/>
-      <w:r>
-        <w:rPr>
-          <w:rFonts w:ascii="Segoe UI Symbol" w:hAnsi="Segoe UI Symbol" w:hint="cs"/>
-          <w:sz w:val="40"/>
-          <w:szCs w:val="40"/>
-          <w:rtl/>
-        </w:rPr>
-        <w:t xml:space="preserve"> הייתה מלאת שמחה ואושר ואני לא רוצה לוותר על זה בקלות.</w:t>
-      </w:r>
-    </w:p>
-    <w:p>
-      <w:pPr>
-        <w:rPr>
-          <w:rFonts w:ascii="Segoe UI Symbol" w:hAnsi="Segoe UI Symbol"/>
-          <w:sz w:val="40"/>
-          <w:szCs w:val="40"/>
-          <w:rtl/>
-        </w:rPr>
-      </w:pPr>
-      <w:r>
-        <w:rPr>
-          <w:rFonts w:ascii="Segoe UI Symbol" w:hAnsi="Segoe UI Symbol" w:hint="cs"/>
-          <w:sz w:val="40"/>
-          <w:szCs w:val="40"/>
-          <w:rtl/>
-        </w:rPr>
-        <w:t>תראי, אני יודעת שאני מנחי</w:t>
-      </w:r>
-      <w:r>
-        <w:rPr>
-          <w:rFonts w:ascii="Segoe UI Symbol" w:hAnsi="Segoe UI Symbol" w:hint="cs"/>
-          <w:sz w:val="40"/>
-          <w:szCs w:val="40"/>
-          <w:rtl/>
-        </w:rPr>
-        <w:t>תה עלייך הרבה כאן. אבל אני חושבת</w:t>
-      </w:r>
-      <w:r>
-        <w:rPr>
-          <w:rFonts w:ascii="Segoe UI Symbol" w:hAnsi="Segoe UI Symbol" w:hint="cs"/>
-          <w:sz w:val="40"/>
-          <w:szCs w:val="40"/>
-          <w:rtl/>
-        </w:rPr>
-        <w:t xml:space="preserve"> שלא היית רוצה לשבת בשיחה ולדבר על זה. אני יודע</w:t>
-      </w:r>
-      <w:r>
-        <w:rPr>
-          <w:rFonts w:ascii="Segoe UI Symbol" w:hAnsi="Segoe UI Symbol" w:hint="cs"/>
-          <w:sz w:val="40"/>
-          <w:szCs w:val="40"/>
-          <w:rtl/>
-        </w:rPr>
-        <w:t>ת שהקשבת לכל מילה ומילה ויחסת ל</w:t>
-      </w:r>
-      <w:r>
-        <w:rPr>
-          <w:rFonts w:ascii="Segoe UI Symbol" w:hAnsi="Segoe UI Symbol" w:hint="cs"/>
-          <w:sz w:val="40"/>
-          <w:szCs w:val="40"/>
-          <w:rtl/>
-        </w:rPr>
-        <w:t xml:space="preserve">ה משמעות רבה. אני יודעת שכל מה שאמרתי כאן מסתובב לך בתוך המוח. </w:t>
-      </w:r>
-      <w:r>
-        <w:rPr>
-          <w:rFonts w:ascii="Segoe UI Symbol" w:hAnsi="Segoe UI Symbol" w:hint="cs"/>
-          <w:sz w:val="40"/>
-          <w:szCs w:val="40"/>
-          <w:rtl/>
-        </w:rPr>
-        <w:t>אני הבנתי את הטעויות שלי. אני הבנתי את הסיבה אליהם. ואני</w:t>
-      </w:r>
-      <w:r>
-        <w:rPr>
-          <w:rFonts w:ascii="Segoe UI Symbol" w:hAnsi="Segoe UI Symbol" w:hint="cs"/>
-          <w:sz w:val="40"/>
-          <w:szCs w:val="40"/>
-          <w:rtl/>
-        </w:rPr>
-        <w:t xml:space="preserve"> יודעת שקשה להאמין</w:t>
-      </w:r>
-      <w:r>
-        <w:rPr>
-          <w:rFonts w:ascii="Segoe UI Symbol" w:hAnsi="Segoe UI Symbol" w:hint="cs"/>
-          <w:sz w:val="40"/>
-          <w:szCs w:val="40"/>
-          <w:rtl/>
-        </w:rPr>
-        <w:t>,</w:t>
-      </w:r>
-      <w:r>
-        <w:rPr>
-          <w:rFonts w:ascii="Segoe UI Symbol" w:hAnsi="Segoe UI Symbol" w:hint="cs"/>
-          <w:sz w:val="40"/>
-          <w:szCs w:val="40"/>
-          <w:rtl/>
-        </w:rPr>
-        <w:t xml:space="preserve"> אבל אני </w:t>
-      </w:r>
-      <w:r>
-        <w:rPr>
-          <w:rFonts w:ascii="Segoe UI Symbol" w:hAnsi="Segoe UI Symbol" w:hint="cs"/>
-          <w:sz w:val="40"/>
-          <w:szCs w:val="40"/>
-          <w:rtl/>
-        </w:rPr>
-        <w:t xml:space="preserve">באמת </w:t>
-      </w:r>
-      <w:r>
-        <w:rPr>
-          <w:rFonts w:ascii="Segoe UI Symbol" w:hAnsi="Segoe UI Symbol" w:hint="cs"/>
-          <w:sz w:val="40"/>
-          <w:szCs w:val="40"/>
-          <w:rtl/>
-        </w:rPr>
-        <w:t>מאמינה</w:t>
-      </w:r>
-      <w:r>
-        <w:rPr>
-          <w:rFonts w:ascii="Segoe UI Symbol" w:hAnsi="Segoe UI Symbol" w:hint="cs"/>
-          <w:sz w:val="40"/>
-          <w:szCs w:val="40"/>
-          <w:rtl/>
-        </w:rPr>
-        <w:t xml:space="preserve"> שעכשיו, בגלל</w:t>
-      </w:r>
-      <w:r>
-        <w:rPr>
-          <w:rFonts w:ascii="Segoe UI Symbol" w:hAnsi="Segoe UI Symbol" w:hint="cs"/>
-          <w:sz w:val="40"/>
-          <w:szCs w:val="40"/>
-          <w:rtl/>
-        </w:rPr>
-        <w:t xml:space="preserve"> שהבנתי את הסיבה, דברים יהיו שונים.</w:t>
-      </w:r>
-      <w:r>
-        <w:rPr>
-          <w:rFonts w:ascii="Segoe UI Symbol" w:hAnsi="Segoe UI Symbol" w:hint="cs"/>
-          <w:sz w:val="40"/>
-          <w:szCs w:val="40"/>
-          <w:rtl/>
-        </w:rPr>
-        <w:t xml:space="preserve"> פעם קודמת בחרת שלא להאמין לי ואני לא יכולה להאשים אותך</w:t>
-      </w:r>
-      <w:r>
-        <w:rPr>
-          <w:rFonts w:ascii="Segoe UI Symbol" w:hAnsi="Segoe UI Symbol" w:hint="cs"/>
-          <w:sz w:val="40"/>
-          <w:szCs w:val="40"/>
-          <w:rtl/>
-        </w:rPr>
-        <w:t>,</w:t>
-      </w:r>
-      <w:r>
-        <w:rPr>
-          <w:rFonts w:ascii="Segoe UI Symbol" w:hAnsi="Segoe UI Symbol" w:hint="cs"/>
-          <w:sz w:val="40"/>
-          <w:szCs w:val="40"/>
-          <w:rtl/>
-        </w:rPr>
-        <w:t xml:space="preserve"> ההתנהגות שלי הייתה שונה לגמרי ממה שאמרתי שאני אעשה. אבל אני מאמינה,</w:t>
-      </w:r>
-      <w:r>
-        <w:rPr>
-          <w:rFonts w:ascii="Segoe UI Symbol" w:hAnsi="Segoe UI Symbol" w:hint="cs"/>
-          <w:sz w:val="40"/>
-          <w:szCs w:val="40"/>
-          <w:rtl/>
-        </w:rPr>
-        <w:t xml:space="preserve"> באמת מאמינה,</w:t>
-      </w:r>
-      <w:r>
-        <w:rPr>
-          <w:rFonts w:ascii="Segoe UI Symbol" w:hAnsi="Segoe UI Symbol" w:hint="cs"/>
-          <w:sz w:val="40"/>
-          <w:szCs w:val="40"/>
-          <w:rtl/>
-        </w:rPr>
-        <w:t xml:space="preserve"> שעכשיו </w:t>
-      </w:r>
-      <w:r>
-        <w:rPr>
-          <w:rFonts w:ascii="Segoe UI Symbol" w:hAnsi="Segoe UI Symbol" w:hint="cs"/>
-          <w:sz w:val="40"/>
-          <w:szCs w:val="40"/>
-          <w:rtl/>
-        </w:rPr>
-        <w:t xml:space="preserve">אחרי </w:t>
-      </w:r>
-      <w:r>
-        <w:rPr>
-          <w:rFonts w:ascii="Segoe UI Symbol" w:hAnsi="Segoe UI Symbol" w:hint="cs"/>
-          <w:sz w:val="40"/>
-          <w:szCs w:val="40"/>
-          <w:rtl/>
-        </w:rPr>
-        <w:t>שעשיתי ניתוח משמעותי</w:t>
-      </w:r>
-      <w:r>
-        <w:rPr>
-          <w:rFonts w:ascii="Segoe UI Symbol" w:hAnsi="Segoe UI Symbol" w:hint="cs"/>
-          <w:sz w:val="40"/>
-          <w:szCs w:val="40"/>
-          <w:rtl/>
-        </w:rPr>
-        <w:t>.</w:t>
-      </w:r>
-      <w:r>
-        <w:rPr>
-          <w:rFonts w:ascii="Segoe UI Symbol" w:hAnsi="Segoe UI Symbol" w:hint="cs"/>
-          <w:sz w:val="40"/>
-          <w:szCs w:val="40"/>
-          <w:rtl/>
-        </w:rPr>
-        <w:t xml:space="preserve"> </w:t>
-      </w:r>
-      <w:r>
-        <w:rPr>
-          <w:rFonts w:ascii="Segoe UI Symbol" w:hAnsi="Segoe UI Symbol" w:hint="cs"/>
-          <w:sz w:val="40"/>
-          <w:szCs w:val="40"/>
-          <w:rtl/>
-        </w:rPr>
-        <w:t xml:space="preserve">אחרי </w:t>
-      </w:r>
-      <w:r>
-        <w:rPr>
-          <w:rFonts w:ascii="Segoe UI Symbol" w:hAnsi="Segoe UI Symbol" w:hint="cs"/>
-          <w:sz w:val="40"/>
-          <w:szCs w:val="40"/>
-          <w:rtl/>
-        </w:rPr>
-        <w:t>שבאמת הב</w:t>
-      </w:r>
-      <w:r>
-        <w:rPr>
-          <w:rFonts w:ascii="Segoe UI Symbol" w:hAnsi="Segoe UI Symbol" w:hint="cs"/>
-          <w:sz w:val="40"/>
-          <w:szCs w:val="40"/>
-          <w:rtl/>
-        </w:rPr>
-        <w:t>נתי את הסיבה לכל דבר.</w:t>
-      </w:r>
-      <w:r>
-        <w:rPr>
-          <w:rFonts w:ascii="Segoe UI Symbol" w:hAnsi="Segoe UI Symbol" w:hint="cs"/>
-          <w:sz w:val="40"/>
-          <w:szCs w:val="40"/>
-          <w:rtl/>
-        </w:rPr>
-        <w:t xml:space="preserve"> </w:t>
-      </w:r>
-      <w:r>
-        <w:rPr>
-          <w:rFonts w:ascii="Segoe UI Symbol" w:hAnsi="Segoe UI Symbol" w:hint="cs"/>
-          <w:sz w:val="40"/>
-          <w:szCs w:val="40"/>
-          <w:rtl/>
-        </w:rPr>
-        <w:t>הדברים לא יהיו ככה. אני רוצה שתתני לי עוד הזדמנות ותתני לזה ניסיון. גם אם זה אומר שנדבר פעם בשבועיים. גם אם זה אומר נטו לכתוב הודעות בוקר טוב ולילה טוב.</w:t>
-      </w:r>
-      <w:r>
-        <w:rPr>
-          <w:rFonts w:ascii="Segoe UI Symbol" w:hAnsi="Segoe UI Symbol" w:hint="cs"/>
-          <w:sz w:val="40"/>
-          <w:szCs w:val="40"/>
-          <w:rtl/>
-        </w:rPr>
-        <w:t xml:space="preserve"> גם אם זה אומר רק לשאול איך את פעם ביומיים.</w:t>
-      </w:r>
-    </w:p>
-    <w:p>
-      <w:pPr>
-        <w:rPr>
-          <w:rFonts w:ascii="Segoe UI Symbol" w:hAnsi="Segoe UI Symbol"/>
-          <w:sz w:val="40"/>
-          <w:szCs w:val="40"/>
-          <w:rtl/>
-        </w:rPr>
-      </w:pPr>
-      <w:r>
-        <w:rPr>
-          <w:rFonts w:ascii="Segoe UI Symbol" w:hAnsi="Segoe UI Symbol" w:hint="cs"/>
-          <w:sz w:val="40"/>
-          <w:szCs w:val="40"/>
-          <w:rtl/>
-        </w:rPr>
-        <w:t xml:space="preserve">אני רוצה שנחזור להיות ביחד, מהסיבה הפשוטה שאני יודעת שככל שהשעון מתקתק כך אני הולכת ומאבדת אותך. אני יודעת שככל שהזמן עובר, כך הסיכוי </w:t>
-      </w:r>
-      <w:r>
-        <w:rPr>
-          <w:rFonts w:ascii="Segoe UI Symbol" w:hAnsi="Segoe UI Symbol" w:hint="cs"/>
-          <w:sz w:val="40"/>
-          <w:szCs w:val="40"/>
-          <w:rtl/>
-        </w:rPr>
-        <w:lastRenderedPageBreak/>
-        <w:t>שבאמת יהיה לנו עתיד הולך ודועך. ואני לא רוצה את זה. כי אני רוצה רק אותך. אני אוהבת רק אותך.</w:t>
-      </w:r>
-    </w:p>
-    <w:p>
-      <w:pPr>
-        <w:rPr>
-          <w:rFonts w:ascii="Segoe UI Symbol" w:hAnsi="Segoe UI Symbol"/>
-          <w:sz w:val="40"/>
-          <w:szCs w:val="40"/>
-          <w:rtl/>
-        </w:rPr>
-      </w:pPr>
-      <w:r>
-        <w:rPr>
-          <w:rFonts w:ascii="Segoe UI Symbol" w:hAnsi="Segoe UI Symbol" w:hint="cs"/>
-          <w:sz w:val="40"/>
-          <w:szCs w:val="40"/>
-          <w:rtl/>
-        </w:rPr>
-        <w:t>בכיפור באמת</w:t>
-      </w:r>
-      <w:r>
-        <w:rPr>
-          <w:rFonts w:ascii="Segoe UI Symbol" w:hAnsi="Segoe UI Symbol" w:hint="cs"/>
-          <w:sz w:val="40"/>
-          <w:szCs w:val="40"/>
-          <w:rtl/>
-        </w:rPr>
-        <w:t xml:space="preserve"> הבנתי שגם אני צריכה זמן לעצמי. ובאמת עם הזמן הזה, הצלחתי להבין את הטעויות שלי. כי עכש</w:t>
-      </w:r>
-      <w:r>
-        <w:rPr>
-          <w:rFonts w:ascii="Segoe UI Symbol" w:hAnsi="Segoe UI Symbol" w:hint="cs"/>
-          <w:sz w:val="40"/>
-          <w:szCs w:val="40"/>
-          <w:rtl/>
-        </w:rPr>
-        <w:t>יו במקום לרדוף אחרייך ב</w:t>
-      </w:r>
-      <w:r>
-        <w:rPr>
-          <w:rFonts w:ascii="Segoe UI Symbol" w:hAnsi="Segoe UI Symbol" w:hint="cs"/>
-          <w:sz w:val="40"/>
-          <w:szCs w:val="40"/>
-          <w:rtl/>
-        </w:rPr>
-        <w:t>לבקר אותך</w:t>
-      </w:r>
-      <w:r>
-        <w:rPr>
-          <w:rFonts w:ascii="Segoe UI Symbol" w:hAnsi="Segoe UI Symbol" w:hint="cs"/>
-          <w:sz w:val="40"/>
-          <w:szCs w:val="40"/>
-          <w:rtl/>
-        </w:rPr>
-        <w:t xml:space="preserve"> ואת ההתנהגות שלך</w:t>
-      </w:r>
-      <w:r>
-        <w:rPr>
-          <w:rFonts w:ascii="Segoe UI Symbol" w:hAnsi="Segoe UI Symbol" w:hint="cs"/>
-          <w:sz w:val="40"/>
-          <w:szCs w:val="40"/>
-          <w:rtl/>
-        </w:rPr>
-        <w:t xml:space="preserve">, רדפתי אחרי עצמי </w:t>
-      </w:r>
-      <w:r>
-        <w:rPr>
-          <w:rFonts w:ascii="Segoe UI Symbol" w:hAnsi="Segoe UI Symbol" w:hint="cs"/>
-          <w:sz w:val="40"/>
-          <w:szCs w:val="40"/>
-          <w:rtl/>
-        </w:rPr>
-        <w:t>בלבקר אותי ואת ההתנהגות שלי</w:t>
-      </w:r>
-      <w:r>
-        <w:rPr>
-          <w:rFonts w:ascii="Segoe UI Symbol" w:hAnsi="Segoe UI Symbol" w:hint="cs"/>
-          <w:sz w:val="40"/>
-          <w:szCs w:val="40"/>
-          <w:rtl/>
-        </w:rPr>
-        <w:t>.</w:t>
-      </w:r>
-    </w:p>
-    <w:p>
-      <w:pPr>
-        <w:rPr>
-          <w:rFonts w:ascii="Segoe UI Symbol" w:hAnsi="Segoe UI Symbol"/>
-          <w:sz w:val="40"/>
-          <w:szCs w:val="40"/>
-          <w:rtl/>
-        </w:rPr>
-      </w:pPr>
-      <w:r>
-        <w:rPr>
-          <w:rFonts w:ascii="Segoe UI Symbol" w:hAnsi="Segoe UI Symbol" w:hint="cs"/>
-          <w:sz w:val="40"/>
-          <w:szCs w:val="40"/>
-          <w:rtl/>
-        </w:rPr>
-        <w:t>אני רוצה לכתוב לך בוקר טוב כל בוקר אני רוצה לכתוב לך לילה טוב כל לילה, גם אם לא נדבר באותו יום בשיחה</w:t>
-      </w:r>
-      <w:r>
-        <w:rPr>
-          <w:rFonts w:ascii="Segoe UI Symbol" w:hAnsi="Segoe UI Symbol" w:hint="cs"/>
-          <w:sz w:val="40"/>
-          <w:szCs w:val="40"/>
-          <w:rtl/>
-        </w:rPr>
-        <w:t>.</w:t>
-      </w:r>
-      <w:r>
-        <w:rPr>
-          <w:rFonts w:ascii="Segoe UI Symbol" w:hAnsi="Segoe UI Symbol" w:hint="cs"/>
-          <w:sz w:val="40"/>
-          <w:szCs w:val="40"/>
-          <w:rtl/>
-        </w:rPr>
-        <w:t xml:space="preserve"> אני רוצה להיות עם היכולת לתקשר </w:t>
-      </w:r>
-      <w:proofErr w:type="spellStart"/>
-      <w:r>
-        <w:rPr>
-          <w:rFonts w:ascii="Segoe UI Symbol" w:hAnsi="Segoe UI Symbol" w:hint="cs"/>
-          <w:sz w:val="40"/>
-          <w:szCs w:val="40"/>
-          <w:rtl/>
-        </w:rPr>
-        <w:t>איתך</w:t>
-      </w:r>
-      <w:proofErr w:type="spellEnd"/>
-      <w:r>
-        <w:rPr>
-          <w:rFonts w:ascii="Segoe UI Symbol" w:hAnsi="Segoe UI Symbol" w:hint="cs"/>
-          <w:sz w:val="40"/>
-          <w:szCs w:val="40"/>
-          <w:rtl/>
-        </w:rPr>
-        <w:t xml:space="preserve">, לשאול מה </w:t>
-      </w:r>
-      <w:proofErr w:type="spellStart"/>
-      <w:r>
-        <w:rPr>
-          <w:rFonts w:ascii="Segoe UI Symbol" w:hAnsi="Segoe UI Symbol" w:hint="cs"/>
-          <w:sz w:val="40"/>
-          <w:szCs w:val="40"/>
-          <w:rtl/>
-        </w:rPr>
-        <w:t>איתך</w:t>
-      </w:r>
-      <w:proofErr w:type="spellEnd"/>
-      <w:r>
-        <w:rPr>
-          <w:rFonts w:ascii="Segoe UI Symbol" w:hAnsi="Segoe UI Symbol" w:hint="cs"/>
-          <w:sz w:val="40"/>
-          <w:szCs w:val="40"/>
-          <w:rtl/>
-        </w:rPr>
-        <w:t xml:space="preserve"> ולאהוב אותך בלי שיגידו לי </w:t>
-      </w:r>
-      <w:r>
-        <w:rPr>
-          <w:rFonts w:ascii="Segoe UI Symbol" w:hAnsi="Segoe UI Symbol" w:hint="cs"/>
-          <w:sz w:val="40"/>
-          <w:szCs w:val="40"/>
-          <w:rtl/>
-        </w:rPr>
-        <w:t>"</w:t>
-      </w:r>
-      <w:r>
-        <w:rPr>
-          <w:rFonts w:ascii="Segoe UI Symbol" w:hAnsi="Segoe UI Symbol" w:hint="cs"/>
-          <w:sz w:val="40"/>
-          <w:szCs w:val="40"/>
-          <w:rtl/>
-        </w:rPr>
-        <w:t>את צריכה לשחרר</w:t>
-      </w:r>
-      <w:r>
-        <w:rPr>
-          <w:rFonts w:ascii="Segoe UI Symbol" w:hAnsi="Segoe UI Symbol" w:hint="cs"/>
-          <w:sz w:val="40"/>
-          <w:szCs w:val="40"/>
-          <w:rtl/>
-        </w:rPr>
-        <w:t>"</w:t>
-      </w:r>
-      <w:r>
-        <w:rPr>
-          <w:rFonts w:ascii="Segoe UI Symbol" w:hAnsi="Segoe UI Symbol" w:hint="cs"/>
-          <w:sz w:val="40"/>
-          <w:szCs w:val="40"/>
-          <w:rtl/>
-        </w:rPr>
-        <w:t>.</w:t>
-      </w:r>
-    </w:p>
-    <w:p>
-      <w:pPr>
-        <w:rPr>
-          <w:rFonts w:ascii="Segoe UI Symbol" w:hAnsi="Segoe UI Symbol"/>
-          <w:sz w:val="40"/>
-          <w:szCs w:val="40"/>
-          <w:rtl/>
-        </w:rPr>
-      </w:pPr>
-      <w:r>
-        <w:rPr>
-          <w:rFonts w:ascii="Segoe UI Symbol" w:hAnsi="Segoe UI Symbol" w:hint="cs"/>
-          <w:sz w:val="40"/>
-          <w:szCs w:val="40"/>
-          <w:rtl/>
-        </w:rPr>
-        <w:t xml:space="preserve">אני לא רוצה לשחרר, כי </w:t>
-      </w:r>
-      <w:r>
-        <w:rPr>
-          <w:rFonts w:ascii="Segoe UI Symbol" w:hAnsi="Segoe UI Symbol" w:hint="cs"/>
-          <w:sz w:val="40"/>
-          <w:szCs w:val="40"/>
-          <w:rtl/>
-        </w:rPr>
-        <w:t>מבחינתי זה</w:t>
-      </w:r>
-      <w:r>
-        <w:rPr>
-          <w:rFonts w:ascii="Segoe UI Symbol" w:hAnsi="Segoe UI Symbol" w:hint="cs"/>
-          <w:sz w:val="40"/>
-          <w:szCs w:val="40"/>
-          <w:rtl/>
-        </w:rPr>
-        <w:t xml:space="preserve"> עדיין לא אבוד. </w:t>
-      </w:r>
-      <w:r>
-        <w:rPr>
-          <w:rFonts w:ascii="Segoe UI Symbol" w:hAnsi="Segoe UI Symbol" w:hint="cs"/>
-          <w:sz w:val="40"/>
-          <w:szCs w:val="40"/>
-          <w:rtl/>
-        </w:rPr>
-        <w:t>אני לא רוצה לשחרר, כי אני באמת מאמינה במה שיש לנו.</w:t>
-      </w:r>
-      <w:r>
-        <w:rPr>
-          <w:rFonts w:ascii="Segoe UI Symbol" w:hAnsi="Segoe UI Symbol" w:hint="cs"/>
-          <w:sz w:val="40"/>
-          <w:szCs w:val="40"/>
-          <w:rtl/>
-        </w:rPr>
-        <w:t xml:space="preserve"> אני באמת הצלחתי להפנים דברים. להסתכל על הטעויות שלי וללמוד מהם.</w:t>
-      </w:r>
-    </w:p>
-    <w:p>
-      <w:pPr>
-        <w:rPr>
-          <w:rFonts w:ascii="Segoe UI Symbol" w:hAnsi="Segoe UI Symbol"/>
-          <w:sz w:val="40"/>
-          <w:szCs w:val="40"/>
-          <w:rtl/>
-        </w:rPr>
-      </w:pPr>
-      <w:r>
-        <w:rPr>
-          <w:rFonts w:ascii="Segoe UI Symbol" w:hAnsi="Segoe UI Symbol" w:hint="cs"/>
-          <w:sz w:val="40"/>
-          <w:szCs w:val="40"/>
-          <w:rtl/>
-        </w:rPr>
-        <w:t xml:space="preserve">בסופו של דבר אני לא יכולה להכריח אותך לעשות </w:t>
-      </w:r>
-      <w:r>
-        <w:rPr>
-          <w:rFonts w:ascii="Segoe UI Symbol" w:hAnsi="Segoe UI Symbol" w:hint="cs"/>
-          <w:sz w:val="40"/>
-          <w:szCs w:val="40"/>
-          <w:rtl/>
-        </w:rPr>
-        <w:t>כלום.</w:t>
-      </w:r>
-      <w:r>
-        <w:rPr>
-          <w:rFonts w:ascii="Segoe UI Symbol" w:hAnsi="Segoe UI Symbol" w:hint="cs"/>
-          <w:sz w:val="40"/>
-          <w:szCs w:val="40"/>
-          <w:rtl/>
-        </w:rPr>
-        <w:t xml:space="preserve"> אבל אני באמת רוצה שתשקלי לחזור ביחד.</w:t>
-      </w:r>
-    </w:p>
-    <w:p>
-      <w:pPr>
-        <w:rPr>
-          <w:rFonts w:ascii="Segoe UI Symbol" w:hAnsi="Segoe UI Symbol"/>
-          <w:sz w:val="40"/>
-          <w:szCs w:val="40"/>
-          <w:rtl/>
-        </w:rPr>
-      </w:pPr>
-      <w:r>
-        <w:rPr>
-          <w:rFonts w:ascii="Segoe UI Symbol" w:hAnsi="Segoe UI Symbol" w:hint="cs"/>
-          <w:sz w:val="40"/>
-          <w:szCs w:val="40"/>
-          <w:rtl/>
-        </w:rPr>
-        <w:t>אכפת לי ממה שהיה לנו ואני באמת לא רוצה להאמין שזה נגמר. את יכולה להגיד איליי את סתם מכחישה. אולי זה נכון. זאת כן בסופו של דבר דרך של הכחשה. אבל אני באמת מאמינה בזה שאני אומרת שעדיין יש לנו סיכוי. אני באה ועושה את כל זה, שופכת את כל כולי רק בשביל שתחזרי להיות איתי ביחד.</w:t>
-      </w:r>
-      <w:r>
-        <w:rPr>
-          <w:rFonts w:ascii="Segoe UI Symbol" w:hAnsi="Segoe UI Symbol" w:hint="cs"/>
-          <w:sz w:val="40"/>
-          <w:szCs w:val="40"/>
-          <w:rtl/>
-        </w:rPr>
-        <w:t xml:space="preserve"> אני באמת מבקשת ממך, אם את עדיין אוהבת אותי, תני לי עוד </w:t>
-      </w:r>
-      <w:r>
-        <w:rPr>
-          <w:rFonts w:ascii="Segoe UI Symbol" w:hAnsi="Segoe UI Symbol" w:hint="cs"/>
-          <w:sz w:val="40"/>
-          <w:szCs w:val="40"/>
-          <w:rtl/>
-        </w:rPr>
-        <w:lastRenderedPageBreak/>
-        <w:t>הזדמנות ואני מבטיחה לך שנלך הכי לאט שאפשר, כמה שתצטרכי.</w:t>
-      </w:r>
-    </w:p>
-    <w:p>
-      <w:pPr>
-        <w:rPr>
-          <w:rFonts w:ascii="Segoe UI Symbol" w:hAnsi="Segoe UI Symbol"/>
-          <w:sz w:val="40"/>
-          <w:szCs w:val="40"/>
-          <w:rtl/>
-        </w:rPr>
-      </w:pPr>
       <w:r>
         <w:rPr>
           <w:rFonts w:ascii="Segoe UI Symbol" w:hAnsi="Segoe UI Symbol" w:hint="cs"/>
@@ -6661,7 +6627,7 @@
 </file>
 
 <file path=customXml/itemProps1.xml><?xml version="1.0" encoding="utf-8"?>
-<ds:datastoreItem xmlns:ds="http://schemas.openxmlformats.org/officeDocument/2006/customXml" ds:itemID="{D7B507E8-B303-4085-98C4-73FFF87F51AA}">
+<ds:datastoreItem xmlns:ds="http://schemas.openxmlformats.org/officeDocument/2006/customXml" ds:itemID="{7133DD11-BD25-4512-9D8A-ACDE62506D4B}">
   <ds:schemaRefs>
     <ds:schemaRef ds:uri="http://schemas.openxmlformats.org/officeDocument/2006/bibliography"/>
   </ds:schemaRefs>

</xml_diff>